<commit_message>
Module Documenten generator: - Update template systeem - mogelijkheid om eigen templates makkelijk te beheren via Setup - Standaardtemplates aangepast naar neutraal thema "projectargus"
</commit_message>
<xml_diff>
--- a/sites/all/modules/argus_document_generator/plugins/docs/ATT_Bewijs_van_nascholing.docx
+++ b/sites/all/modules/argus_document_generator/plugins/docs/ATT_Bewijs_van_nascholing.docx
@@ -1,10 +1,10 @@
 
 <file path=word/document.xml><?xml version="1.0" encoding="utf-8"?>
-<w:document xmlns:wpc="http://schemas.microsoft.com/office/word/2010/wordprocessingCanvas" xmlns:mc="http://schemas.openxmlformats.org/markup-compatibility/2006" xmlns:o="urn:schemas-microsoft-com:office:office" xmlns:r="http://schemas.openxmlformats.org/officeDocument/2006/relationships" xmlns:m="http://schemas.openxmlformats.org/officeDocument/2006/math" xmlns:v="urn:schemas-microsoft-com:vml" xmlns:wp14="http://schemas.microsoft.com/office/word/2010/wordprocessingDrawing" xmlns:wp="http://schemas.openxmlformats.org/drawingml/2006/wordprocessingDrawing" xmlns:w10="urn:schemas-microsoft-com:office:word" xmlns:w="http://schemas.openxmlformats.org/wordprocessingml/2006/main" xmlns:w14="http://schemas.microsoft.com/office/word/2010/wordml" xmlns:w15="http://schemas.microsoft.com/office/word/2012/wordml" xmlns:wpg="http://schemas.microsoft.com/office/word/2010/wordprocessingGroup" xmlns:wpi="http://schemas.microsoft.com/office/word/2010/wordprocessingInk" xmlns:wne="http://schemas.microsoft.com/office/word/2006/wordml" xmlns:wps="http://schemas.microsoft.com/office/word/2010/wordprocessingShape" mc:Ignorable="w14 w15 wp14">
+<w:document xmlns:wpc="http://schemas.microsoft.com/office/word/2010/wordprocessingCanvas" xmlns:mo="http://schemas.microsoft.com/office/mac/office/2008/main" xmlns:mc="http://schemas.openxmlformats.org/markup-compatibility/2006" xmlns:mv="urn:schemas-microsoft-com:mac:vml" xmlns:o="urn:schemas-microsoft-com:office:office" xmlns:r="http://schemas.openxmlformats.org/officeDocument/2006/relationships" xmlns:m="http://schemas.openxmlformats.org/officeDocument/2006/math" xmlns:v="urn:schemas-microsoft-com:vml" xmlns:wp14="http://schemas.microsoft.com/office/word/2010/wordprocessingDrawing" xmlns:wp="http://schemas.openxmlformats.org/drawingml/2006/wordprocessingDrawing" xmlns:w10="urn:schemas-microsoft-com:office:word" xmlns:w="http://schemas.openxmlformats.org/wordprocessingml/2006/main" xmlns:w14="http://schemas.microsoft.com/office/word/2010/wordml" xmlns:wpg="http://schemas.microsoft.com/office/word/2010/wordprocessingGroup" xmlns:wpi="http://schemas.microsoft.com/office/word/2010/wordprocessingInk" xmlns:wne="http://schemas.microsoft.com/office/word/2006/wordml" xmlns:wps="http://schemas.microsoft.com/office/word/2010/wordprocessingShape" mc:Ignorable="w14 wp14">
   <w:body>
     <w:p>
       <w:pPr>
-        <w:pStyle w:val="Kop1"/>
+        <w:pStyle w:val="Heading1"/>
         <w:ind w:left="5245"/>
         <w:rPr>
           <w:rFonts w:eastAsiaTheme="minorEastAsia"/>
@@ -20,12 +20,23 @@
           <w:sz w:val="96"/>
           <w:lang w:eastAsia="nl-BE"/>
         </w:rPr>
-        <w:t>Bewijs van nascholing</w:t>
+        <w:t xml:space="preserve">Bewijs van </w:t>
+      </w:r>
+      <w:bookmarkStart w:id="0" w:name="_GoBack"/>
+      <w:bookmarkEnd w:id="0"/>
+      <w:r>
+        <w:rPr>
+          <w:rFonts w:eastAsiaTheme="minorEastAsia"/>
+          <w:b/>
+          <w:sz w:val="96"/>
+          <w:lang w:eastAsia="nl-BE"/>
+        </w:rPr>
+        <w:t>nascholing</w:t>
       </w:r>
     </w:p>
     <w:p>
       <w:pPr>
-        <w:pStyle w:val="Kop2"/>
+        <w:pStyle w:val="Heading2"/>
         <w:ind w:left="5245"/>
         <w:rPr>
           <w:rFonts w:eastAsiaTheme="minorEastAsia"/>
@@ -35,7 +46,7 @@
     </w:p>
     <w:p>
       <w:pPr>
-        <w:pStyle w:val="Kop2"/>
+        <w:pStyle w:val="Heading2"/>
         <w:ind w:left="5245"/>
         <w:rPr>
           <w:rFonts w:eastAsiaTheme="minorEastAsia"/>
@@ -177,18 +188,16 @@
           <w:sz w:val="36"/>
         </w:rPr>
       </w:pPr>
-      <w:bookmarkStart w:id="0" w:name="_GoBack"/>
-      <w:bookmarkEnd w:id="0"/>
       <w:r>
         <w:rPr>
           <w:noProof/>
           <w:sz w:val="36"/>
-          <w:lang w:eastAsia="nl-BE"/>
+          <w:lang w:val="en-US"/>
         </w:rPr>
         <mc:AlternateContent>
           <mc:Choice Requires="wps">
             <w:drawing>
-              <wp:anchor distT="45720" distB="45720" distL="114300" distR="114300" simplePos="0" relativeHeight="251659264" behindDoc="0" locked="0" layoutInCell="1" allowOverlap="1">
+              <wp:anchor distT="45720" distB="45720" distL="114300" distR="114300" simplePos="0" relativeHeight="251659264" behindDoc="0" locked="0" layoutInCell="1" allowOverlap="1" wp14:anchorId="353DC1E8" wp14:editId="1D44B7AD">
                 <wp:simplePos x="0" y="0"/>
                 <wp:positionH relativeFrom="column">
                   <wp:posOffset>4445</wp:posOffset>
@@ -196,8 +205,8 @@
                 <wp:positionV relativeFrom="paragraph">
                   <wp:posOffset>715645</wp:posOffset>
                 </wp:positionV>
-                <wp:extent cx="2524125" cy="1404620"/>
-                <wp:effectExtent l="0" t="0" r="0" b="0"/>
+                <wp:extent cx="2524125" cy="1341120"/>
+                <wp:effectExtent l="0" t="0" r="0" b="6350"/>
                 <wp:wrapNone/>
                 <wp:docPr id="217" name="Tekstvak 2"/>
                 <wp:cNvGraphicFramePr>
@@ -212,7 +221,7 @@
                       <wps:spPr bwMode="auto">
                         <a:xfrm>
                           <a:off x="0" y="0"/>
-                          <a:ext cx="2524125" cy="1404620"/>
+                          <a:ext cx="2524125" cy="1341120"/>
                         </a:xfrm>
                         <a:prstGeom prst="rect">
                           <a:avLst/>
@@ -231,13 +240,13 @@
                             <w:r>
                               <w:rPr>
                                 <w:noProof/>
-                                <w:lang w:eastAsia="nl-BE"/>
+                                <w:lang w:val="en-US"/>
                               </w:rPr>
                               <w:drawing>
-                                <wp:inline distT="0" distB="0" distL="0" distR="0" wp14:anchorId="219D4F62" wp14:editId="2AFB2AFC">
-                                  <wp:extent cx="1524000" cy="481463"/>
-                                  <wp:effectExtent l="0" t="0" r="0" b="0"/>
-                                  <wp:docPr id="1" name="Afbeelding 1" descr="C:\Users\kta1\Google Drive\Roovers M\WPL\HUISSTIJL\huisstijl\KTA1 logo_rechts.jpg"/>
+                                <wp:inline distT="0" distB="0" distL="0" distR="0" wp14:anchorId="16BCD807" wp14:editId="65B8443B">
+                                  <wp:extent cx="2332355" cy="567690"/>
+                                  <wp:effectExtent l="0" t="0" r="4445" b="0"/>
+                                  <wp:docPr id="2" name="Picture 2"/>
                                   <wp:cNvGraphicFramePr>
                                     <a:graphicFrameLocks xmlns:a="http://schemas.openxmlformats.org/drawingml/2006/main" noChangeAspect="1"/>
                                   </wp:cNvGraphicFramePr>
@@ -245,36 +254,29 @@
                                     <a:graphicData uri="http://schemas.openxmlformats.org/drawingml/2006/picture">
                                       <pic:pic xmlns:pic="http://schemas.openxmlformats.org/drawingml/2006/picture">
                                         <pic:nvPicPr>
-                                          <pic:cNvPr id="0" name="Picture 1" descr="C:\Users\kta1\Google Drive\Roovers M\WPL\HUISSTIJL\huisstijl\KTA1 logo_rechts.jpg"/>
-                                          <pic:cNvPicPr>
-                                            <a:picLocks noChangeAspect="1" noChangeArrowheads="1"/>
-                                          </pic:cNvPicPr>
+                                          <pic:cNvPr id="0" name="logo-projectargus-long-100x411.png"/>
+                                          <pic:cNvPicPr/>
                                         </pic:nvPicPr>
                                         <pic:blipFill>
-                                          <a:blip r:embed="rId7" cstate="print">
+                                          <a:blip r:embed="rId8">
                                             <a:extLst>
                                               <a:ext uri="{28A0092B-C50C-407E-A947-70E740481C1C}">
                                                 <a14:useLocalDpi xmlns:a14="http://schemas.microsoft.com/office/drawing/2010/main" val="0"/>
                                               </a:ext>
                                             </a:extLst>
                                           </a:blip>
-                                          <a:srcRect/>
                                           <a:stretch>
                                             <a:fillRect/>
                                           </a:stretch>
                                         </pic:blipFill>
-                                        <pic:spPr bwMode="auto">
+                                        <pic:spPr>
                                           <a:xfrm>
                                             <a:off x="0" y="0"/>
-                                            <a:ext cx="1585545" cy="500906"/>
+                                            <a:ext cx="2332355" cy="567690"/>
                                           </a:xfrm>
                                           <a:prstGeom prst="rect">
                                             <a:avLst/>
                                           </a:prstGeom>
-                                          <a:noFill/>
-                                          <a:ln>
-                                            <a:noFill/>
-                                          </a:ln>
                                         </pic:spPr>
                                       </pic:pic>
                                     </a:graphicData>
@@ -302,7 +304,7 @@
                                 <w:sz w:val="20"/>
                                 <w:szCs w:val="16"/>
                               </w:rPr>
-                              <w:t>Koninklijk Technisch Atheneum 1</w:t>
+                              <w:t>SCHOOL</w:t>
                             </w:r>
                           </w:p>
                           <w:p>
@@ -320,25 +322,7 @@
                                 <w:sz w:val="20"/>
                                 <w:szCs w:val="16"/>
                               </w:rPr>
-                              <w:t>Vildersstraat 28, 3500 Hasselt</w:t>
-                            </w:r>
-                          </w:p>
-                          <w:p>
-                            <w:pPr>
-                              <w:pStyle w:val="Basisalinea"/>
-                              <w:rPr>
-                                <w:rFonts w:ascii="Calibri" w:hAnsi="Calibri" w:cs="Calibri"/>
-                                <w:sz w:val="18"/>
-                                <w:szCs w:val="16"/>
-                              </w:rPr>
-                            </w:pPr>
-                            <w:r>
-                              <w:rPr>
-                                <w:rFonts w:ascii="Calibri" w:hAnsi="Calibri" w:cs="Calibri"/>
-                                <w:sz w:val="20"/>
-                                <w:szCs w:val="16"/>
-                              </w:rPr>
-                              <w:t>T. 011 21 10 10</w:t>
+                              <w:t>Adres</w:t>
                             </w:r>
                           </w:p>
                           <w:p>
@@ -351,10 +335,10 @@
                             <w:r>
                               <w:rPr>
                                 <w:rFonts w:ascii="Calibri" w:hAnsi="Calibri" w:cs="Calibri"/>
-                                <w:sz w:val="18"/>
+                                <w:sz w:val="20"/>
                                 <w:szCs w:val="16"/>
                               </w:rPr>
-                              <w:t>info@kta1-hasselt.be - www.kta1-hasselt.be</w:t>
+                              <w:t>Telefoon / email / ...</w:t>
                             </w:r>
                           </w:p>
                         </w:txbxContent>
@@ -376,24 +360,24 @@
           </mc:Choice>
           <mc:Fallback>
             <w:pict>
-              <v:shapetype id="_x0000_t202" coordsize="21600,21600" o:spt="202" path="m,l,21600r21600,l21600,xe">
+              <v:shapetype id="_x0000_t202" coordsize="21600,21600" o:spt="202" path="m0,0l0,21600,21600,21600,21600,0xe">
                 <v:stroke joinstyle="miter"/>
                 <v:path gradientshapeok="t" o:connecttype="rect"/>
               </v:shapetype>
-              <v:shape id="Tekstvak 2" o:spid="_x0000_s1026" type="#_x0000_t202" style="position:absolute;left:0;text-align:left;margin-left:.35pt;margin-top:56.35pt;width:198.75pt;height:110.6pt;z-index:251659264;visibility:visible;mso-wrap-style:square;mso-width-percent:0;mso-height-percent:200;mso-wrap-distance-left:9pt;mso-wrap-distance-top:3.6pt;mso-wrap-distance-right:9pt;mso-wrap-distance-bottom:3.6pt;mso-position-horizontal:absolute;mso-position-horizontal-relative:text;mso-position-vertical:absolute;mso-position-vertical-relative:text;mso-width-percent:0;mso-height-percent:200;mso-width-relative:margin;mso-height-relative:margin;v-text-anchor:top" o:gfxdata="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" filled="f" stroked="f">
+              <v:shape id="Tekstvak 2" o:spid="_x0000_s1026" type="#_x0000_t202" style="position:absolute;left:0;text-align:left;margin-left:.35pt;margin-top:56.35pt;width:198.75pt;height:105.6pt;z-index:251659264;visibility:visible;mso-wrap-style:square;mso-width-percent:0;mso-height-percent:200;mso-wrap-distance-left:9pt;mso-wrap-distance-top:3.6pt;mso-wrap-distance-right:9pt;mso-wrap-distance-bottom:3.6pt;mso-position-horizontal:absolute;mso-position-horizontal-relative:text;mso-position-vertical:absolute;mso-position-vertical-relative:text;mso-width-percent:0;mso-height-percent:200;mso-width-relative:margin;mso-height-relative:margin;v-text-anchor:top" o:gfxdata="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" filled="f" stroked="f">
                 <v:textbox style="mso-fit-shape-to-text:t">
                   <w:txbxContent>
                     <w:p>
                       <w:r>
                         <w:rPr>
                           <w:noProof/>
-                          <w:lang w:eastAsia="nl-BE"/>
+                          <w:lang w:val="en-US"/>
                         </w:rPr>
                         <w:drawing>
-                          <wp:inline distT="0" distB="0" distL="0" distR="0" wp14:anchorId="219D4F62" wp14:editId="2AFB2AFC">
-                            <wp:extent cx="1524000" cy="481463"/>
-                            <wp:effectExtent l="0" t="0" r="0" b="0"/>
-                            <wp:docPr id="1" name="Afbeelding 1" descr="C:\Users\kta1\Google Drive\Roovers M\WPL\HUISSTIJL\huisstijl\KTA1 logo_rechts.jpg"/>
+                          <wp:inline distT="0" distB="0" distL="0" distR="0" wp14:anchorId="16BCD807" wp14:editId="65B8443B">
+                            <wp:extent cx="2332355" cy="567690"/>
+                            <wp:effectExtent l="0" t="0" r="4445" b="0"/>
+                            <wp:docPr id="2" name="Picture 2"/>
                             <wp:cNvGraphicFramePr>
                               <a:graphicFrameLocks xmlns:a="http://schemas.openxmlformats.org/drawingml/2006/main" noChangeAspect="1"/>
                             </wp:cNvGraphicFramePr>
@@ -401,36 +385,29 @@
                               <a:graphicData uri="http://schemas.openxmlformats.org/drawingml/2006/picture">
                                 <pic:pic xmlns:pic="http://schemas.openxmlformats.org/drawingml/2006/picture">
                                   <pic:nvPicPr>
-                                    <pic:cNvPr id="0" name="Picture 1" descr="C:\Users\kta1\Google Drive\Roovers M\WPL\HUISSTIJL\huisstijl\KTA1 logo_rechts.jpg"/>
-                                    <pic:cNvPicPr>
-                                      <a:picLocks noChangeAspect="1" noChangeArrowheads="1"/>
-                                    </pic:cNvPicPr>
+                                    <pic:cNvPr id="0" name="logo-projectargus-long-100x411.png"/>
+                                    <pic:cNvPicPr/>
                                   </pic:nvPicPr>
                                   <pic:blipFill>
-                                    <a:blip r:embed="rId7" cstate="print">
+                                    <a:blip r:embed="rId8">
                                       <a:extLst>
                                         <a:ext uri="{28A0092B-C50C-407E-A947-70E740481C1C}">
                                           <a14:useLocalDpi xmlns:a14="http://schemas.microsoft.com/office/drawing/2010/main" val="0"/>
                                         </a:ext>
                                       </a:extLst>
                                     </a:blip>
-                                    <a:srcRect/>
                                     <a:stretch>
                                       <a:fillRect/>
                                     </a:stretch>
                                   </pic:blipFill>
-                                  <pic:spPr bwMode="auto">
+                                  <pic:spPr>
                                     <a:xfrm>
                                       <a:off x="0" y="0"/>
-                                      <a:ext cx="1585545" cy="500906"/>
+                                      <a:ext cx="2332355" cy="567690"/>
                                     </a:xfrm>
                                     <a:prstGeom prst="rect">
                                       <a:avLst/>
                                     </a:prstGeom>
-                                    <a:noFill/>
-                                    <a:ln>
-                                      <a:noFill/>
-                                    </a:ln>
                                   </pic:spPr>
                                 </pic:pic>
                               </a:graphicData>
@@ -458,7 +435,7 @@
                           <w:sz w:val="20"/>
                           <w:szCs w:val="16"/>
                         </w:rPr>
-                        <w:t>Koninklijk Technisch Atheneum 1</w:t>
+                        <w:t>SCHOOL</w:t>
                       </w:r>
                     </w:p>
                     <w:p>
@@ -476,25 +453,7 @@
                           <w:sz w:val="20"/>
                           <w:szCs w:val="16"/>
                         </w:rPr>
-                        <w:t>Vildersstraat 28, 3500 Hasselt</w:t>
-                      </w:r>
-                    </w:p>
-                    <w:p>
-                      <w:pPr>
-                        <w:pStyle w:val="Basisalinea"/>
-                        <w:rPr>
-                          <w:rFonts w:ascii="Calibri" w:hAnsi="Calibri" w:cs="Calibri"/>
-                          <w:sz w:val="18"/>
-                          <w:szCs w:val="16"/>
-                        </w:rPr>
-                      </w:pPr>
-                      <w:r>
-                        <w:rPr>
-                          <w:rFonts w:ascii="Calibri" w:hAnsi="Calibri" w:cs="Calibri"/>
-                          <w:sz w:val="20"/>
-                          <w:szCs w:val="16"/>
-                        </w:rPr>
-                        <w:t>T. 011 21 10 10</w:t>
+                        <w:t>Adres</w:t>
                       </w:r>
                     </w:p>
                     <w:p>
@@ -507,10 +466,10 @@
                       <w:r>
                         <w:rPr>
                           <w:rFonts w:ascii="Calibri" w:hAnsi="Calibri" w:cs="Calibri"/>
-                          <w:sz w:val="18"/>
+                          <w:sz w:val="20"/>
                           <w:szCs w:val="16"/>
                         </w:rPr>
-                        <w:t>info@kta1-hasselt.be - www.kta1-hasselt.be</w:t>
+                        <w:t>Telefoon / email / ...</w:t>
                       </w:r>
                     </w:p>
                   </w:txbxContent>
@@ -524,13 +483,19 @@
         <w:rPr>
           <w:sz w:val="36"/>
         </w:rPr>
-        <w:t>Marleen Blevi, directeur</w:t>
+        <w:t>NAAM</w:t>
+      </w:r>
+      <w:r>
+        <w:rPr>
+          <w:sz w:val="36"/>
+        </w:rPr>
+        <w:t>, directeur</w:t>
       </w:r>
     </w:p>
     <w:sectPr>
-      <w:headerReference w:type="even" r:id="rId8"/>
-      <w:headerReference w:type="default" r:id="rId9"/>
-      <w:headerReference w:type="first" r:id="rId10"/>
+      <w:headerReference w:type="even" r:id="rId9"/>
+      <w:headerReference w:type="default" r:id="rId10"/>
+      <w:headerReference w:type="first" r:id="rId11"/>
       <w:pgSz w:w="16838" w:h="11906" w:orient="landscape"/>
       <w:pgMar w:top="1418" w:right="1418" w:bottom="1418" w:left="1418" w:header="709" w:footer="709" w:gutter="0"/>
       <w:cols w:space="708"/>
@@ -541,7 +506,7 @@
 </file>
 
 <file path=word/endnotes.xml><?xml version="1.0" encoding="utf-8"?>
-<w:endnotes xmlns:wpc="http://schemas.microsoft.com/office/word/2010/wordprocessingCanvas" xmlns:mc="http://schemas.openxmlformats.org/markup-compatibility/2006" xmlns:o="urn:schemas-microsoft-com:office:office" xmlns:r="http://schemas.openxmlformats.org/officeDocument/2006/relationships" xmlns:m="http://schemas.openxmlformats.org/officeDocument/2006/math" xmlns:v="urn:schemas-microsoft-com:vml" xmlns:wp14="http://schemas.microsoft.com/office/word/2010/wordprocessingDrawing" xmlns:wp="http://schemas.openxmlformats.org/drawingml/2006/wordprocessingDrawing" xmlns:w10="urn:schemas-microsoft-com:office:word" xmlns:w="http://schemas.openxmlformats.org/wordprocessingml/2006/main" xmlns:w14="http://schemas.microsoft.com/office/word/2010/wordml" xmlns:w15="http://schemas.microsoft.com/office/word/2012/wordml" xmlns:wpg="http://schemas.microsoft.com/office/word/2010/wordprocessingGroup" xmlns:wpi="http://schemas.microsoft.com/office/word/2010/wordprocessingInk" xmlns:wne="http://schemas.microsoft.com/office/word/2006/wordml" xmlns:wps="http://schemas.microsoft.com/office/word/2010/wordprocessingShape" mc:Ignorable="w14 w15 wp14">
+<w:endnotes xmlns:wpc="http://schemas.microsoft.com/office/word/2010/wordprocessingCanvas" xmlns:mo="http://schemas.microsoft.com/office/mac/office/2008/main" xmlns:mc="http://schemas.openxmlformats.org/markup-compatibility/2006" xmlns:mv="urn:schemas-microsoft-com:mac:vml" xmlns:o="urn:schemas-microsoft-com:office:office" xmlns:r="http://schemas.openxmlformats.org/officeDocument/2006/relationships" xmlns:m="http://schemas.openxmlformats.org/officeDocument/2006/math" xmlns:v="urn:schemas-microsoft-com:vml" xmlns:wp14="http://schemas.microsoft.com/office/word/2010/wordprocessingDrawing" xmlns:wp="http://schemas.openxmlformats.org/drawingml/2006/wordprocessingDrawing" xmlns:w10="urn:schemas-microsoft-com:office:word" xmlns:w="http://schemas.openxmlformats.org/wordprocessingml/2006/main" xmlns:w14="http://schemas.microsoft.com/office/word/2010/wordml" xmlns:wpg="http://schemas.microsoft.com/office/word/2010/wordprocessingGroup" xmlns:wpi="http://schemas.microsoft.com/office/word/2010/wordprocessingInk" xmlns:wne="http://schemas.microsoft.com/office/word/2006/wordml" xmlns:wps="http://schemas.microsoft.com/office/word/2010/wordprocessingShape" mc:Ignorable="w14 wp14">
   <w:endnote w:type="separator" w:id="-1">
     <w:p>
       <w:pPr>
@@ -566,7 +531,7 @@
 </file>
 
 <file path=word/footnotes.xml><?xml version="1.0" encoding="utf-8"?>
-<w:footnotes xmlns:wpc="http://schemas.microsoft.com/office/word/2010/wordprocessingCanvas" xmlns:mc="http://schemas.openxmlformats.org/markup-compatibility/2006" xmlns:o="urn:schemas-microsoft-com:office:office" xmlns:r="http://schemas.openxmlformats.org/officeDocument/2006/relationships" xmlns:m="http://schemas.openxmlformats.org/officeDocument/2006/math" xmlns:v="urn:schemas-microsoft-com:vml" xmlns:wp14="http://schemas.microsoft.com/office/word/2010/wordprocessingDrawing" xmlns:wp="http://schemas.openxmlformats.org/drawingml/2006/wordprocessingDrawing" xmlns:w10="urn:schemas-microsoft-com:office:word" xmlns:w="http://schemas.openxmlformats.org/wordprocessingml/2006/main" xmlns:w14="http://schemas.microsoft.com/office/word/2010/wordml" xmlns:w15="http://schemas.microsoft.com/office/word/2012/wordml" xmlns:wpg="http://schemas.microsoft.com/office/word/2010/wordprocessingGroup" xmlns:wpi="http://schemas.microsoft.com/office/word/2010/wordprocessingInk" xmlns:wne="http://schemas.microsoft.com/office/word/2006/wordml" xmlns:wps="http://schemas.microsoft.com/office/word/2010/wordprocessingShape" mc:Ignorable="w14 w15 wp14">
+<w:footnotes xmlns:wpc="http://schemas.microsoft.com/office/word/2010/wordprocessingCanvas" xmlns:mo="http://schemas.microsoft.com/office/mac/office/2008/main" xmlns:mc="http://schemas.openxmlformats.org/markup-compatibility/2006" xmlns:mv="urn:schemas-microsoft-com:mac:vml" xmlns:o="urn:schemas-microsoft-com:office:office" xmlns:r="http://schemas.openxmlformats.org/officeDocument/2006/relationships" xmlns:m="http://schemas.openxmlformats.org/officeDocument/2006/math" xmlns:v="urn:schemas-microsoft-com:vml" xmlns:wp14="http://schemas.microsoft.com/office/word/2010/wordprocessingDrawing" xmlns:wp="http://schemas.openxmlformats.org/drawingml/2006/wordprocessingDrawing" xmlns:w10="urn:schemas-microsoft-com:office:word" xmlns:w="http://schemas.openxmlformats.org/wordprocessingml/2006/main" xmlns:w14="http://schemas.microsoft.com/office/word/2010/wordml" xmlns:wpg="http://schemas.microsoft.com/office/word/2010/wordprocessingGroup" xmlns:wpi="http://schemas.microsoft.com/office/word/2010/wordprocessingInk" xmlns:wne="http://schemas.microsoft.com/office/word/2006/wordml" xmlns:wps="http://schemas.microsoft.com/office/word/2010/wordprocessingShape" mc:Ignorable="w14 wp14">
   <w:footnote w:type="separator" w:id="-1">
     <w:p>
       <w:pPr>
@@ -591,17 +556,17 @@
 </file>
 
 <file path=word/header1.xml><?xml version="1.0" encoding="utf-8"?>
-<w:hdr xmlns:wpc="http://schemas.microsoft.com/office/word/2010/wordprocessingCanvas" xmlns:mc="http://schemas.openxmlformats.org/markup-compatibility/2006" xmlns:o="urn:schemas-microsoft-com:office:office" xmlns:r="http://schemas.openxmlformats.org/officeDocument/2006/relationships" xmlns:m="http://schemas.openxmlformats.org/officeDocument/2006/math" xmlns:v="urn:schemas-microsoft-com:vml" xmlns:wp14="http://schemas.microsoft.com/office/word/2010/wordprocessingDrawing" xmlns:wp="http://schemas.openxmlformats.org/drawingml/2006/wordprocessingDrawing" xmlns:w10="urn:schemas-microsoft-com:office:word" xmlns:w="http://schemas.openxmlformats.org/wordprocessingml/2006/main" xmlns:w14="http://schemas.microsoft.com/office/word/2010/wordml" xmlns:w15="http://schemas.microsoft.com/office/word/2012/wordml" xmlns:wpg="http://schemas.microsoft.com/office/word/2010/wordprocessingGroup" xmlns:wpi="http://schemas.microsoft.com/office/word/2010/wordprocessingInk" xmlns:wne="http://schemas.microsoft.com/office/word/2006/wordml" xmlns:wps="http://schemas.microsoft.com/office/word/2010/wordprocessingShape" mc:Ignorable="w14 w15 wp14">
+<w:hdr xmlns:wpc="http://schemas.microsoft.com/office/word/2010/wordprocessingCanvas" xmlns:mo="http://schemas.microsoft.com/office/mac/office/2008/main" xmlns:mc="http://schemas.openxmlformats.org/markup-compatibility/2006" xmlns:mv="urn:schemas-microsoft-com:mac:vml" xmlns:o="urn:schemas-microsoft-com:office:office" xmlns:r="http://schemas.openxmlformats.org/officeDocument/2006/relationships" xmlns:m="http://schemas.openxmlformats.org/officeDocument/2006/math" xmlns:v="urn:schemas-microsoft-com:vml" xmlns:wp14="http://schemas.microsoft.com/office/word/2010/wordprocessingDrawing" xmlns:wp="http://schemas.openxmlformats.org/drawingml/2006/wordprocessingDrawing" xmlns:w10="urn:schemas-microsoft-com:office:word" xmlns:w="http://schemas.openxmlformats.org/wordprocessingml/2006/main" xmlns:w14="http://schemas.microsoft.com/office/word/2010/wordml" xmlns:wpg="http://schemas.microsoft.com/office/word/2010/wordprocessingGroup" xmlns:wpi="http://schemas.microsoft.com/office/word/2010/wordprocessingInk" xmlns:wne="http://schemas.microsoft.com/office/word/2006/wordml" xmlns:wps="http://schemas.microsoft.com/office/word/2010/wordprocessingShape" mc:Ignorable="w14 wp14 mv">
   <w:p>
     <w:pPr>
-      <w:pStyle w:val="Koptekst"/>
+      <w:pStyle w:val="Header"/>
     </w:pPr>
     <w:r>
       <w:rPr>
         <w:noProof/>
         <w:lang w:eastAsia="nl-BE"/>
       </w:rPr>
-      <w:pict>
+      <w:pict w14:anchorId="7DE399DC">
         <v:shapetype id="_x0000_t75" coordsize="21600,21600" o:spt="75" o:preferrelative="t" path="m@4@5l@4@11@9@11@9@5xe" filled="f" stroked="f">
           <v:stroke joinstyle="miter"/>
           <v:formulas>
@@ -632,58 +597,88 @@
 </file>
 
 <file path=word/header2.xml><?xml version="1.0" encoding="utf-8"?>
-<w:hdr xmlns:wpc="http://schemas.microsoft.com/office/word/2010/wordprocessingCanvas" xmlns:mc="http://schemas.openxmlformats.org/markup-compatibility/2006" xmlns:o="urn:schemas-microsoft-com:office:office" xmlns:r="http://schemas.openxmlformats.org/officeDocument/2006/relationships" xmlns:m="http://schemas.openxmlformats.org/officeDocument/2006/math" xmlns:v="urn:schemas-microsoft-com:vml" xmlns:wp14="http://schemas.microsoft.com/office/word/2010/wordprocessingDrawing" xmlns:wp="http://schemas.openxmlformats.org/drawingml/2006/wordprocessingDrawing" xmlns:w10="urn:schemas-microsoft-com:office:word" xmlns:w="http://schemas.openxmlformats.org/wordprocessingml/2006/main" xmlns:w14="http://schemas.microsoft.com/office/word/2010/wordml" xmlns:w15="http://schemas.microsoft.com/office/word/2012/wordml" xmlns:wpg="http://schemas.microsoft.com/office/word/2010/wordprocessingGroup" xmlns:wpi="http://schemas.microsoft.com/office/word/2010/wordprocessingInk" xmlns:wne="http://schemas.microsoft.com/office/word/2006/wordml" xmlns:wps="http://schemas.microsoft.com/office/word/2010/wordprocessingShape" mc:Ignorable="w14 w15 wp14">
+<w:hdr xmlns:wpc="http://schemas.microsoft.com/office/word/2010/wordprocessingCanvas" xmlns:mo="http://schemas.microsoft.com/office/mac/office/2008/main" xmlns:mc="http://schemas.openxmlformats.org/markup-compatibility/2006" xmlns:mv="urn:schemas-microsoft-com:mac:vml" xmlns:o="urn:schemas-microsoft-com:office:office" xmlns:r="http://schemas.openxmlformats.org/officeDocument/2006/relationships" xmlns:m="http://schemas.openxmlformats.org/officeDocument/2006/math" xmlns:v="urn:schemas-microsoft-com:vml" xmlns:wp14="http://schemas.microsoft.com/office/word/2010/wordprocessingDrawing" xmlns:wp="http://schemas.openxmlformats.org/drawingml/2006/wordprocessingDrawing" xmlns:w10="urn:schemas-microsoft-com:office:word" xmlns:w="http://schemas.openxmlformats.org/wordprocessingml/2006/main" xmlns:w14="http://schemas.microsoft.com/office/word/2010/wordml" xmlns:wpg="http://schemas.microsoft.com/office/word/2010/wordprocessingGroup" xmlns:wpi="http://schemas.microsoft.com/office/word/2010/wordprocessingInk" xmlns:wne="http://schemas.microsoft.com/office/word/2006/wordml" xmlns:wps="http://schemas.microsoft.com/office/word/2010/wordprocessingShape" mc:Ignorable="w14 wp14 mv">
   <w:p>
     <w:pPr>
-      <w:pStyle w:val="Koptekst"/>
+      <w:pStyle w:val="Header"/>
     </w:pPr>
     <w:r>
       <w:rPr>
         <w:noProof/>
-        <w:lang w:eastAsia="nl-BE"/>
+        <w:lang w:val="en-US"/>
       </w:rPr>
-      <w:pict>
-        <v:shapetype id="_x0000_t75" coordsize="21600,21600" o:spt="75" o:preferrelative="t" path="m@4@5l@4@11@9@11@9@5xe" filled="f" stroked="f">
-          <v:stroke joinstyle="miter"/>
-          <v:formulas>
-            <v:f eqn="if lineDrawn pixelLineWidth 0"/>
-            <v:f eqn="sum @0 1 0"/>
-            <v:f eqn="sum 0 0 @1"/>
-            <v:f eqn="prod @2 1 2"/>
-            <v:f eqn="prod @3 21600 pixelWidth"/>
-            <v:f eqn="prod @3 21600 pixelHeight"/>
-            <v:f eqn="sum @0 0 1"/>
-            <v:f eqn="prod @6 1 2"/>
-            <v:f eqn="prod @7 21600 pixelWidth"/>
-            <v:f eqn="sum @8 21600 0"/>
-            <v:f eqn="prod @7 21600 pixelHeight"/>
-            <v:f eqn="sum @10 21600 0"/>
-          </v:formulas>
-          <v:path o:extrusionok="f" gradientshapeok="t" o:connecttype="rect"/>
-          <o:lock v:ext="edit" aspectratio="t"/>
-        </v:shapetype>
-        <v:shape id="WordPictureWatermark6676002" o:spid="_x0000_s2051" type="#_x0000_t75" style="position:absolute;margin-left:0;margin-top:0;width:850pt;height:637.5pt;z-index:-251656192;mso-position-horizontal:center;mso-position-horizontal-relative:margin;mso-position-vertical:center;mso-position-vertical-relative:margin" o:allowincell="f">
-          <v:imagedata r:id="rId1" o:title="black-and-white-abstract" blacklevel="13107f"/>
-          <w10:wrap anchorx="margin" anchory="margin"/>
-        </v:shape>
-      </w:pict>
+      <w:drawing>
+        <wp:anchor distT="0" distB="0" distL="114300" distR="114300" simplePos="0" relativeHeight="251660288" behindDoc="1" locked="0" layoutInCell="1" allowOverlap="1" wp14:anchorId="1F9279A0" wp14:editId="5150BFF9">
+          <wp:simplePos x="0" y="0"/>
+          <wp:positionH relativeFrom="column">
+            <wp:posOffset>-914400</wp:posOffset>
+          </wp:positionH>
+          <wp:positionV relativeFrom="paragraph">
+            <wp:posOffset>-464185</wp:posOffset>
+          </wp:positionV>
+          <wp:extent cx="10744200" cy="7658100"/>
+          <wp:effectExtent l="0" t="0" r="0" b="12700"/>
+          <wp:wrapNone/>
+          <wp:docPr id="3" name="Picture 3"/>
+          <wp:cNvGraphicFramePr>
+            <a:graphicFrameLocks xmlns:a="http://schemas.openxmlformats.org/drawingml/2006/main" noChangeAspect="1"/>
+          </wp:cNvGraphicFramePr>
+          <a:graphic xmlns:a="http://schemas.openxmlformats.org/drawingml/2006/main">
+            <a:graphicData uri="http://schemas.openxmlformats.org/drawingml/2006/picture">
+              <pic:pic xmlns:pic="http://schemas.openxmlformats.org/drawingml/2006/picture">
+                <pic:nvPicPr>
+                  <pic:cNvPr id="0" name="Untitled-1.jpg"/>
+                  <pic:cNvPicPr/>
+                </pic:nvPicPr>
+                <pic:blipFill>
+                  <a:blip r:embed="rId1">
+                    <a:extLst>
+                      <a:ext uri="{28A0092B-C50C-407E-A947-70E740481C1C}">
+                        <a14:useLocalDpi xmlns:a14="http://schemas.microsoft.com/office/drawing/2010/main" val="0"/>
+                      </a:ext>
+                    </a:extLst>
+                  </a:blip>
+                  <a:stretch>
+                    <a:fillRect/>
+                  </a:stretch>
+                </pic:blipFill>
+                <pic:spPr>
+                  <a:xfrm>
+                    <a:off x="0" y="0"/>
+                    <a:ext cx="10744200" cy="7658100"/>
+                  </a:xfrm>
+                  <a:prstGeom prst="rect">
+                    <a:avLst/>
+                  </a:prstGeom>
+                </pic:spPr>
+              </pic:pic>
+            </a:graphicData>
+          </a:graphic>
+          <wp14:sizeRelH relativeFrom="page">
+            <wp14:pctWidth>0</wp14:pctWidth>
+          </wp14:sizeRelH>
+          <wp14:sizeRelV relativeFrom="page">
+            <wp14:pctHeight>0</wp14:pctHeight>
+          </wp14:sizeRelV>
+        </wp:anchor>
+      </w:drawing>
     </w:r>
   </w:p>
 </w:hdr>
 </file>
 
 <file path=word/header3.xml><?xml version="1.0" encoding="utf-8"?>
-<w:hdr xmlns:wpc="http://schemas.microsoft.com/office/word/2010/wordprocessingCanvas" xmlns:mc="http://schemas.openxmlformats.org/markup-compatibility/2006" xmlns:o="urn:schemas-microsoft-com:office:office" xmlns:r="http://schemas.openxmlformats.org/officeDocument/2006/relationships" xmlns:m="http://schemas.openxmlformats.org/officeDocument/2006/math" xmlns:v="urn:schemas-microsoft-com:vml" xmlns:wp14="http://schemas.microsoft.com/office/word/2010/wordprocessingDrawing" xmlns:wp="http://schemas.openxmlformats.org/drawingml/2006/wordprocessingDrawing" xmlns:w10="urn:schemas-microsoft-com:office:word" xmlns:w="http://schemas.openxmlformats.org/wordprocessingml/2006/main" xmlns:w14="http://schemas.microsoft.com/office/word/2010/wordml" xmlns:w15="http://schemas.microsoft.com/office/word/2012/wordml" xmlns:wpg="http://schemas.microsoft.com/office/word/2010/wordprocessingGroup" xmlns:wpi="http://schemas.microsoft.com/office/word/2010/wordprocessingInk" xmlns:wne="http://schemas.microsoft.com/office/word/2006/wordml" xmlns:wps="http://schemas.microsoft.com/office/word/2010/wordprocessingShape" mc:Ignorable="w14 w15 wp14">
+<w:hdr xmlns:wpc="http://schemas.microsoft.com/office/word/2010/wordprocessingCanvas" xmlns:mo="http://schemas.microsoft.com/office/mac/office/2008/main" xmlns:mc="http://schemas.openxmlformats.org/markup-compatibility/2006" xmlns:mv="urn:schemas-microsoft-com:mac:vml" xmlns:o="urn:schemas-microsoft-com:office:office" xmlns:r="http://schemas.openxmlformats.org/officeDocument/2006/relationships" xmlns:m="http://schemas.openxmlformats.org/officeDocument/2006/math" xmlns:v="urn:schemas-microsoft-com:vml" xmlns:wp14="http://schemas.microsoft.com/office/word/2010/wordprocessingDrawing" xmlns:wp="http://schemas.openxmlformats.org/drawingml/2006/wordprocessingDrawing" xmlns:w10="urn:schemas-microsoft-com:office:word" xmlns:w="http://schemas.openxmlformats.org/wordprocessingml/2006/main" xmlns:w14="http://schemas.microsoft.com/office/word/2010/wordml" xmlns:wpg="http://schemas.microsoft.com/office/word/2010/wordprocessingGroup" xmlns:wpi="http://schemas.microsoft.com/office/word/2010/wordprocessingInk" xmlns:wne="http://schemas.microsoft.com/office/word/2006/wordml" xmlns:wps="http://schemas.microsoft.com/office/word/2010/wordprocessingShape" mc:Ignorable="w14 wp14 mv">
   <w:p>
     <w:pPr>
-      <w:pStyle w:val="Koptekst"/>
+      <w:pStyle w:val="Header"/>
     </w:pPr>
     <w:r>
       <w:rPr>
         <w:noProof/>
         <w:lang w:eastAsia="nl-BE"/>
       </w:rPr>
-      <w:pict>
+      <w:pict w14:anchorId="21E18CEC">
         <v:shapetype id="_x0000_t75" coordsize="21600,21600" o:spt="75" o:preferrelative="t" path="m@4@5l@4@11@9@11@9@5xe" filled="f" stroked="f">
           <v:stroke joinstyle="miter"/>
           <v:formulas>
@@ -714,7 +709,7 @@
 </file>
 
 <file path=word/styles.xml><?xml version="1.0" encoding="utf-8"?>
-<w:styles xmlns:mc="http://schemas.openxmlformats.org/markup-compatibility/2006" xmlns:r="http://schemas.openxmlformats.org/officeDocument/2006/relationships" xmlns:w="http://schemas.openxmlformats.org/wordprocessingml/2006/main" xmlns:w14="http://schemas.microsoft.com/office/word/2010/wordml" xmlns:w15="http://schemas.microsoft.com/office/word/2012/wordml" mc:Ignorable="w14 w15">
+<w:styles xmlns:mc="http://schemas.openxmlformats.org/markup-compatibility/2006" xmlns:r="http://schemas.openxmlformats.org/officeDocument/2006/relationships" xmlns:w="http://schemas.openxmlformats.org/wordprocessingml/2006/main" xmlns:w14="http://schemas.microsoft.com/office/word/2010/wordml" mc:Ignorable="w14">
   <w:docDefaults>
     <w:rPrDefault>
       <w:rPr>
@@ -730,388 +725,163 @@
       </w:pPr>
     </w:pPrDefault>
   </w:docDefaults>
-  <w:latentStyles w:defLockedState="0" w:defUIPriority="99" w:defSemiHidden="0" w:defUnhideWhenUsed="0" w:defQFormat="0" w:count="371">
-    <w:lsdException w:name="Normal" w:uiPriority="0" w:qFormat="1"/>
-    <w:lsdException w:name="heading 1" w:uiPriority="9" w:qFormat="1"/>
-    <w:lsdException w:name="heading 2" w:semiHidden="1" w:uiPriority="0" w:unhideWhenUsed="1" w:qFormat="1"/>
-    <w:lsdException w:name="heading 3" w:semiHidden="1" w:uiPriority="9" w:unhideWhenUsed="1" w:qFormat="1"/>
-    <w:lsdException w:name="heading 4" w:semiHidden="1" w:uiPriority="9" w:unhideWhenUsed="1" w:qFormat="1"/>
-    <w:lsdException w:name="heading 5" w:semiHidden="1" w:uiPriority="9" w:unhideWhenUsed="1" w:qFormat="1"/>
-    <w:lsdException w:name="heading 6" w:semiHidden="1" w:uiPriority="9" w:unhideWhenUsed="1" w:qFormat="1"/>
-    <w:lsdException w:name="heading 7" w:semiHidden="1" w:uiPriority="9" w:unhideWhenUsed="1" w:qFormat="1"/>
-    <w:lsdException w:name="heading 8" w:semiHidden="1" w:uiPriority="9" w:unhideWhenUsed="1" w:qFormat="1"/>
-    <w:lsdException w:name="heading 9" w:semiHidden="1" w:uiPriority="9" w:unhideWhenUsed="1" w:qFormat="1"/>
-    <w:lsdException w:name="index 1" w:semiHidden="1" w:unhideWhenUsed="1"/>
-    <w:lsdException w:name="index 2" w:semiHidden="1" w:unhideWhenUsed="1"/>
-    <w:lsdException w:name="index 3" w:semiHidden="1" w:unhideWhenUsed="1"/>
-    <w:lsdException w:name="index 4" w:semiHidden="1" w:unhideWhenUsed="1"/>
-    <w:lsdException w:name="index 5" w:semiHidden="1" w:unhideWhenUsed="1"/>
-    <w:lsdException w:name="index 6" w:semiHidden="1" w:unhideWhenUsed="1"/>
-    <w:lsdException w:name="index 7" w:semiHidden="1" w:unhideWhenUsed="1"/>
-    <w:lsdException w:name="index 8" w:semiHidden="1" w:unhideWhenUsed="1"/>
-    <w:lsdException w:name="index 9" w:semiHidden="1" w:unhideWhenUsed="1"/>
-    <w:lsdException w:name="toc 1" w:semiHidden="1" w:uiPriority="39" w:unhideWhenUsed="1" w:qFormat="1"/>
-    <w:lsdException w:name="toc 2" w:semiHidden="1" w:uiPriority="39" w:unhideWhenUsed="1"/>
-    <w:lsdException w:name="toc 3" w:semiHidden="1" w:uiPriority="39" w:unhideWhenUsed="1"/>
-    <w:lsdException w:name="toc 4" w:semiHidden="1" w:uiPriority="39" w:unhideWhenUsed="1"/>
-    <w:lsdException w:name="toc 5" w:semiHidden="1" w:uiPriority="39" w:unhideWhenUsed="1"/>
-    <w:lsdException w:name="toc 6" w:semiHidden="1" w:uiPriority="39" w:unhideWhenUsed="1"/>
-    <w:lsdException w:name="toc 7" w:semiHidden="1" w:uiPriority="39" w:unhideWhenUsed="1"/>
-    <w:lsdException w:name="toc 8" w:semiHidden="1" w:uiPriority="39" w:unhideWhenUsed="1"/>
-    <w:lsdException w:name="toc 9" w:semiHidden="1" w:uiPriority="39" w:unhideWhenUsed="1"/>
-    <w:lsdException w:name="Normal Indent" w:semiHidden="1" w:unhideWhenUsed="1"/>
-    <w:lsdException w:name="footnote text" w:semiHidden="1" w:unhideWhenUsed="1"/>
-    <w:lsdException w:name="annotation text" w:semiHidden="1" w:unhideWhenUsed="1"/>
-    <w:lsdException w:name="header" w:semiHidden="1" w:unhideWhenUsed="1"/>
-    <w:lsdException w:name="footer" w:semiHidden="1" w:unhideWhenUsed="1"/>
-    <w:lsdException w:name="index heading" w:semiHidden="1" w:unhideWhenUsed="1"/>
-    <w:lsdException w:name="caption" w:semiHidden="1" w:uiPriority="35" w:unhideWhenUsed="1" w:qFormat="1"/>
-    <w:lsdException w:name="table of figures" w:semiHidden="1" w:unhideWhenUsed="1"/>
-    <w:lsdException w:name="envelope address" w:semiHidden="1" w:unhideWhenUsed="1"/>
-    <w:lsdException w:name="envelope return" w:semiHidden="1" w:unhideWhenUsed="1"/>
-    <w:lsdException w:name="footnote reference" w:semiHidden="1" w:unhideWhenUsed="1"/>
-    <w:lsdException w:name="annotation reference" w:semiHidden="1" w:unhideWhenUsed="1"/>
-    <w:lsdException w:name="line number" w:semiHidden="1" w:unhideWhenUsed="1"/>
-    <w:lsdException w:name="page number" w:semiHidden="1" w:unhideWhenUsed="1"/>
-    <w:lsdException w:name="endnote reference" w:semiHidden="1" w:unhideWhenUsed="1"/>
-    <w:lsdException w:name="endnote text" w:semiHidden="1" w:unhideWhenUsed="1"/>
-    <w:lsdException w:name="table of authorities" w:semiHidden="1" w:unhideWhenUsed="1"/>
-    <w:lsdException w:name="macro" w:semiHidden="1" w:unhideWhenUsed="1"/>
-    <w:lsdException w:name="toa heading" w:semiHidden="1" w:unhideWhenUsed="1"/>
-    <w:lsdException w:name="List" w:semiHidden="1" w:unhideWhenUsed="1"/>
-    <w:lsdException w:name="List Bullet" w:semiHidden="1" w:unhideWhenUsed="1"/>
-    <w:lsdException w:name="List Number" w:semiHidden="1" w:unhideWhenUsed="1"/>
-    <w:lsdException w:name="List 2" w:semiHidden="1" w:unhideWhenUsed="1"/>
-    <w:lsdException w:name="List 3" w:semiHidden="1" w:unhideWhenUsed="1"/>
-    <w:lsdException w:name="List 4" w:semiHidden="1" w:unhideWhenUsed="1"/>
-    <w:lsdException w:name="List 5" w:semiHidden="1" w:unhideWhenUsed="1"/>
-    <w:lsdException w:name="List Bullet 2" w:semiHidden="1" w:unhideWhenUsed="1"/>
-    <w:lsdException w:name="List Bullet 3" w:semiHidden="1" w:unhideWhenUsed="1"/>
-    <w:lsdException w:name="List Bullet 4" w:semiHidden="1" w:unhideWhenUsed="1"/>
-    <w:lsdException w:name="List Bullet 5" w:semiHidden="1" w:unhideWhenUsed="1"/>
-    <w:lsdException w:name="List Number 2" w:semiHidden="1" w:unhideWhenUsed="1"/>
-    <w:lsdException w:name="List Number 3" w:semiHidden="1" w:unhideWhenUsed="1"/>
-    <w:lsdException w:name="List Number 4" w:semiHidden="1" w:unhideWhenUsed="1"/>
-    <w:lsdException w:name="List Number 5" w:semiHidden="1" w:unhideWhenUsed="1"/>
-    <w:lsdException w:name="Title" w:uiPriority="10" w:qFormat="1"/>
-    <w:lsdException w:name="Closing" w:semiHidden="1" w:unhideWhenUsed="1"/>
-    <w:lsdException w:name="Signature" w:semiHidden="1" w:unhideWhenUsed="1"/>
-    <w:lsdException w:name="Default Paragraph Font" w:semiHidden="1" w:uiPriority="1" w:unhideWhenUsed="1"/>
-    <w:lsdException w:name="Body Text" w:semiHidden="1" w:unhideWhenUsed="1"/>
-    <w:lsdException w:name="Body Text Indent" w:semiHidden="1" w:unhideWhenUsed="1"/>
-    <w:lsdException w:name="List Continue" w:semiHidden="1" w:unhideWhenUsed="1"/>
-    <w:lsdException w:name="List Continue 2" w:semiHidden="1" w:unhideWhenUsed="1"/>
-    <w:lsdException w:name="List Continue 3" w:semiHidden="1" w:unhideWhenUsed="1"/>
-    <w:lsdException w:name="List Continue 4" w:semiHidden="1" w:unhideWhenUsed="1"/>
-    <w:lsdException w:name="List Continue 5" w:semiHidden="1" w:unhideWhenUsed="1"/>
-    <w:lsdException w:name="Message Header" w:semiHidden="1" w:unhideWhenUsed="1"/>
-    <w:lsdException w:name="Subtitle" w:uiPriority="11" w:qFormat="1"/>
-    <w:lsdException w:name="Salutation" w:semiHidden="1" w:unhideWhenUsed="1"/>
-    <w:lsdException w:name="Date" w:semiHidden="1" w:unhideWhenUsed="1"/>
-    <w:lsdException w:name="Body Text First Indent" w:semiHidden="1" w:unhideWhenUsed="1"/>
-    <w:lsdException w:name="Body Text First Indent 2" w:semiHidden="1" w:unhideWhenUsed="1"/>
-    <w:lsdException w:name="Note Heading" w:semiHidden="1" w:unhideWhenUsed="1"/>
-    <w:lsdException w:name="Body Text 2" w:semiHidden="1" w:unhideWhenUsed="1"/>
-    <w:lsdException w:name="Body Text 3" w:semiHidden="1" w:unhideWhenUsed="1"/>
-    <w:lsdException w:name="Body Text Indent 2" w:semiHidden="1" w:unhideWhenUsed="1"/>
-    <w:lsdException w:name="Body Text Indent 3" w:semiHidden="1" w:unhideWhenUsed="1"/>
-    <w:lsdException w:name="Block Text" w:semiHidden="1" w:unhideWhenUsed="1"/>
-    <w:lsdException w:name="Hyperlink" w:semiHidden="1" w:unhideWhenUsed="1"/>
-    <w:lsdException w:name="FollowedHyperlink" w:semiHidden="1" w:unhideWhenUsed="1"/>
-    <w:lsdException w:name="Strong" w:uiPriority="22" w:qFormat="1"/>
-    <w:lsdException w:name="Emphasis" w:uiPriority="20" w:qFormat="1"/>
-    <w:lsdException w:name="Document Map" w:semiHidden="1" w:unhideWhenUsed="1"/>
-    <w:lsdException w:name="Plain Text" w:semiHidden="1" w:unhideWhenUsed="1"/>
-    <w:lsdException w:name="E-mail Signature" w:semiHidden="1" w:unhideWhenUsed="1"/>
-    <w:lsdException w:name="HTML Top of Form" w:semiHidden="1" w:unhideWhenUsed="1"/>
-    <w:lsdException w:name="HTML Bottom of Form" w:semiHidden="1" w:unhideWhenUsed="1"/>
-    <w:lsdException w:name="Normal (Web)" w:semiHidden="1" w:unhideWhenUsed="1"/>
-    <w:lsdException w:name="HTML Acronym" w:semiHidden="1" w:unhideWhenUsed="1"/>
-    <w:lsdException w:name="HTML Address" w:semiHidden="1" w:unhideWhenUsed="1"/>
-    <w:lsdException w:name="HTML Cite" w:semiHidden="1" w:unhideWhenUsed="1"/>
-    <w:lsdException w:name="HTML Code" w:semiHidden="1" w:unhideWhenUsed="1"/>
-    <w:lsdException w:name="HTML Definition" w:semiHidden="1" w:unhideWhenUsed="1"/>
-    <w:lsdException w:name="HTML Keyboard" w:semiHidden="1" w:unhideWhenUsed="1"/>
-    <w:lsdException w:name="HTML Preformatted" w:semiHidden="1" w:unhideWhenUsed="1"/>
-    <w:lsdException w:name="HTML Sample" w:semiHidden="1" w:unhideWhenUsed="1"/>
-    <w:lsdException w:name="HTML Typewriter" w:semiHidden="1" w:unhideWhenUsed="1"/>
-    <w:lsdException w:name="HTML Variable" w:semiHidden="1" w:unhideWhenUsed="1"/>
-    <w:lsdException w:name="Normal Table" w:semiHidden="1" w:unhideWhenUsed="1"/>
-    <w:lsdException w:name="annotation subject" w:semiHidden="1" w:unhideWhenUsed="1"/>
-    <w:lsdException w:name="No List" w:semiHidden="1" w:unhideWhenUsed="1"/>
-    <w:lsdException w:name="Outline List 1" w:semiHidden="1" w:unhideWhenUsed="1"/>
-    <w:lsdException w:name="Outline List 2" w:semiHidden="1" w:unhideWhenUsed="1"/>
-    <w:lsdException w:name="Outline List 3" w:semiHidden="1" w:unhideWhenUsed="1"/>
-    <w:lsdException w:name="Table Simple 1" w:semiHidden="1" w:unhideWhenUsed="1"/>
-    <w:lsdException w:name="Table Simple 2" w:semiHidden="1" w:unhideWhenUsed="1"/>
-    <w:lsdException w:name="Table Simple 3" w:semiHidden="1" w:unhideWhenUsed="1"/>
-    <w:lsdException w:name="Table Classic 1" w:semiHidden="1" w:unhideWhenUsed="1"/>
-    <w:lsdException w:name="Table Classic 2" w:semiHidden="1" w:unhideWhenUsed="1"/>
-    <w:lsdException w:name="Table Classic 3" w:semiHidden="1" w:unhideWhenUsed="1"/>
-    <w:lsdException w:name="Table Classic 4" w:semiHidden="1" w:unhideWhenUsed="1"/>
-    <w:lsdException w:name="Table Colorful 1" w:semiHidden="1" w:unhideWhenUsed="1"/>
-    <w:lsdException w:name="Table Colorful 2" w:semiHidden="1" w:unhideWhenUsed="1"/>
-    <w:lsdException w:name="Table Colorful 3" w:semiHidden="1" w:unhideWhenUsed="1"/>
-    <w:lsdException w:name="Table Columns 1" w:semiHidden="1" w:unhideWhenUsed="1"/>
-    <w:lsdException w:name="Table Columns 2" w:semiHidden="1" w:unhideWhenUsed="1"/>
-    <w:lsdException w:name="Table Columns 3" w:semiHidden="1" w:unhideWhenUsed="1"/>
-    <w:lsdException w:name="Table Columns 4" w:semiHidden="1" w:unhideWhenUsed="1"/>
-    <w:lsdException w:name="Table Columns 5" w:semiHidden="1" w:unhideWhenUsed="1"/>
-    <w:lsdException w:name="Table Grid 1" w:semiHidden="1" w:unhideWhenUsed="1"/>
-    <w:lsdException w:name="Table Grid 2" w:semiHidden="1" w:unhideWhenUsed="1"/>
-    <w:lsdException w:name="Table Grid 3" w:semiHidden="1" w:unhideWhenUsed="1"/>
-    <w:lsdException w:name="Table Grid 4" w:semiHidden="1" w:unhideWhenUsed="1"/>
-    <w:lsdException w:name="Table Grid 5" w:semiHidden="1" w:unhideWhenUsed="1"/>
-    <w:lsdException w:name="Table Grid 6" w:semiHidden="1" w:unhideWhenUsed="1"/>
-    <w:lsdException w:name="Table Grid 7" w:semiHidden="1" w:unhideWhenUsed="1"/>
-    <w:lsdException w:name="Table Grid 8" w:semiHidden="1" w:unhideWhenUsed="1"/>
-    <w:lsdException w:name="Table List 1" w:semiHidden="1" w:unhideWhenUsed="1"/>
-    <w:lsdException w:name="Table List 2" w:semiHidden="1" w:unhideWhenUsed="1"/>
-    <w:lsdException w:name="Table List 3" w:semiHidden="1" w:unhideWhenUsed="1"/>
-    <w:lsdException w:name="Table List 4" w:semiHidden="1" w:unhideWhenUsed="1"/>
-    <w:lsdException w:name="Table List 5" w:semiHidden="1" w:unhideWhenUsed="1"/>
-    <w:lsdException w:name="Table List 6" w:semiHidden="1" w:unhideWhenUsed="1"/>
-    <w:lsdException w:name="Table List 7" w:semiHidden="1" w:unhideWhenUsed="1"/>
-    <w:lsdException w:name="Table List 8" w:semiHidden="1" w:unhideWhenUsed="1"/>
-    <w:lsdException w:name="Table 3D effects 1" w:semiHidden="1" w:unhideWhenUsed="1"/>
-    <w:lsdException w:name="Table 3D effects 2" w:semiHidden="1" w:unhideWhenUsed="1"/>
-    <w:lsdException w:name="Table 3D effects 3" w:semiHidden="1" w:unhideWhenUsed="1"/>
-    <w:lsdException w:name="Table Contemporary" w:semiHidden="1" w:unhideWhenUsed="1"/>
-    <w:lsdException w:name="Table Elegant" w:semiHidden="1" w:unhideWhenUsed="1"/>
-    <w:lsdException w:name="Table Professional" w:semiHidden="1" w:unhideWhenUsed="1"/>
-    <w:lsdException w:name="Table Subtle 1" w:semiHidden="1" w:unhideWhenUsed="1"/>
-    <w:lsdException w:name="Table Subtle 2" w:semiHidden="1" w:unhideWhenUsed="1"/>
-    <w:lsdException w:name="Table Web 1" w:semiHidden="1" w:unhideWhenUsed="1"/>
-    <w:lsdException w:name="Table Web 2" w:semiHidden="1" w:unhideWhenUsed="1"/>
-    <w:lsdException w:name="Table Web 3" w:semiHidden="1" w:unhideWhenUsed="1"/>
-    <w:lsdException w:name="Balloon Text" w:semiHidden="1" w:unhideWhenUsed="1"/>
-    <w:lsdException w:name="Table Grid" w:uiPriority="39"/>
-    <w:lsdException w:name="Table Theme" w:semiHidden="1" w:unhideWhenUsed="1"/>
-    <w:lsdException w:name="Placeholder Text" w:semiHidden="1"/>
-    <w:lsdException w:name="No Spacing" w:uiPriority="1" w:qFormat="1"/>
-    <w:lsdException w:name="Light Shading" w:uiPriority="60"/>
-    <w:lsdException w:name="Light List" w:uiPriority="61"/>
-    <w:lsdException w:name="Light Grid" w:uiPriority="62"/>
-    <w:lsdException w:name="Medium Shading 1" w:uiPriority="63"/>
-    <w:lsdException w:name="Medium Shading 2" w:uiPriority="64"/>
-    <w:lsdException w:name="Medium List 1" w:uiPriority="65"/>
-    <w:lsdException w:name="Medium List 2" w:uiPriority="66"/>
-    <w:lsdException w:name="Medium Grid 1" w:uiPriority="67"/>
-    <w:lsdException w:name="Medium Grid 2" w:uiPriority="68"/>
-    <w:lsdException w:name="Medium Grid 3" w:uiPriority="69"/>
-    <w:lsdException w:name="Dark List" w:uiPriority="70"/>
-    <w:lsdException w:name="Colorful Shading" w:uiPriority="71"/>
-    <w:lsdException w:name="Colorful List" w:uiPriority="72"/>
-    <w:lsdException w:name="Colorful Grid" w:uiPriority="73"/>
-    <w:lsdException w:name="Light Shading Accent 1" w:uiPriority="60"/>
-    <w:lsdException w:name="Light List Accent 1" w:uiPriority="61"/>
-    <w:lsdException w:name="Light Grid Accent 1" w:uiPriority="62"/>
-    <w:lsdException w:name="Medium Shading 1 Accent 1" w:uiPriority="63"/>
-    <w:lsdException w:name="Medium Shading 2 Accent 1" w:uiPriority="64"/>
-    <w:lsdException w:name="Medium List 1 Accent 1" w:uiPriority="65"/>
-    <w:lsdException w:name="Revision" w:semiHidden="1"/>
-    <w:lsdException w:name="List Paragraph" w:uiPriority="34" w:qFormat="1"/>
-    <w:lsdException w:name="Quote" w:uiPriority="29" w:qFormat="1"/>
-    <w:lsdException w:name="Intense Quote" w:uiPriority="30" w:qFormat="1"/>
-    <w:lsdException w:name="Medium List 2 Accent 1" w:uiPriority="66"/>
-    <w:lsdException w:name="Medium Grid 1 Accent 1" w:uiPriority="67"/>
-    <w:lsdException w:name="Medium Grid 2 Accent 1" w:uiPriority="68"/>
-    <w:lsdException w:name="Medium Grid 3 Accent 1" w:uiPriority="69"/>
-    <w:lsdException w:name="Dark List Accent 1" w:uiPriority="70"/>
-    <w:lsdException w:name="Colorful Shading Accent 1" w:uiPriority="71"/>
-    <w:lsdException w:name="Colorful List Accent 1" w:uiPriority="72"/>
-    <w:lsdException w:name="Colorful Grid Accent 1" w:uiPriority="73"/>
-    <w:lsdException w:name="Light Shading Accent 2" w:uiPriority="60"/>
-    <w:lsdException w:name="Light List Accent 2" w:uiPriority="61"/>
-    <w:lsdException w:name="Light Grid Accent 2" w:uiPriority="62"/>
-    <w:lsdException w:name="Medium Shading 1 Accent 2" w:uiPriority="63"/>
-    <w:lsdException w:name="Medium Shading 2 Accent 2" w:uiPriority="64"/>
-    <w:lsdException w:name="Medium List 1 Accent 2" w:uiPriority="65"/>
-    <w:lsdException w:name="Medium List 2 Accent 2" w:uiPriority="66"/>
-    <w:lsdException w:name="Medium Grid 1 Accent 2" w:uiPriority="67"/>
-    <w:lsdException w:name="Medium Grid 2 Accent 2" w:uiPriority="68"/>
-    <w:lsdException w:name="Medium Grid 3 Accent 2" w:uiPriority="69"/>
-    <w:lsdException w:name="Dark List Accent 2" w:uiPriority="70"/>
-    <w:lsdException w:name="Colorful Shading Accent 2" w:uiPriority="71"/>
-    <w:lsdException w:name="Colorful List Accent 2" w:uiPriority="72"/>
-    <w:lsdException w:name="Colorful Grid Accent 2" w:uiPriority="73"/>
-    <w:lsdException w:name="Light Shading Accent 3" w:uiPriority="60"/>
-    <w:lsdException w:name="Light List Accent 3" w:uiPriority="61"/>
-    <w:lsdException w:name="Light Grid Accent 3" w:uiPriority="62"/>
-    <w:lsdException w:name="Medium Shading 1 Accent 3" w:uiPriority="63"/>
-    <w:lsdException w:name="Medium Shading 2 Accent 3" w:uiPriority="64"/>
-    <w:lsdException w:name="Medium List 1 Accent 3" w:uiPriority="65"/>
-    <w:lsdException w:name="Medium List 2 Accent 3" w:uiPriority="66"/>
-    <w:lsdException w:name="Medium Grid 1 Accent 3" w:uiPriority="67"/>
-    <w:lsdException w:name="Medium Grid 2 Accent 3" w:uiPriority="68"/>
-    <w:lsdException w:name="Medium Grid 3 Accent 3" w:uiPriority="69"/>
-    <w:lsdException w:name="Dark List Accent 3" w:uiPriority="70"/>
-    <w:lsdException w:name="Colorful Shading Accent 3" w:uiPriority="71"/>
-    <w:lsdException w:name="Colorful List Accent 3" w:uiPriority="72"/>
-    <w:lsdException w:name="Colorful Grid Accent 3" w:uiPriority="73"/>
-    <w:lsdException w:name="Light Shading Accent 4" w:uiPriority="60"/>
-    <w:lsdException w:name="Light List Accent 4" w:uiPriority="61"/>
-    <w:lsdException w:name="Light Grid Accent 4" w:uiPriority="62"/>
-    <w:lsdException w:name="Medium Shading 1 Accent 4" w:uiPriority="63"/>
-    <w:lsdException w:name="Medium Shading 2 Accent 4" w:uiPriority="64"/>
-    <w:lsdException w:name="Medium List 1 Accent 4" w:uiPriority="65"/>
-    <w:lsdException w:name="Medium List 2 Accent 4" w:uiPriority="66"/>
-    <w:lsdException w:name="Medium Grid 1 Accent 4" w:uiPriority="67"/>
-    <w:lsdException w:name="Medium Grid 2 Accent 4" w:uiPriority="68"/>
-    <w:lsdException w:name="Medium Grid 3 Accent 4" w:uiPriority="69"/>
-    <w:lsdException w:name="Dark List Accent 4" w:uiPriority="70"/>
-    <w:lsdException w:name="Colorful Shading Accent 4" w:uiPriority="71"/>
-    <w:lsdException w:name="Colorful List Accent 4" w:uiPriority="72"/>
-    <w:lsdException w:name="Colorful Grid Accent 4" w:uiPriority="73"/>
-    <w:lsdException w:name="Light Shading Accent 5" w:uiPriority="60"/>
-    <w:lsdException w:name="Light List Accent 5" w:uiPriority="61"/>
-    <w:lsdException w:name="Light Grid Accent 5" w:uiPriority="62"/>
-    <w:lsdException w:name="Medium Shading 1 Accent 5" w:uiPriority="63"/>
-    <w:lsdException w:name="Medium Shading 2 Accent 5" w:uiPriority="64"/>
-    <w:lsdException w:name="Medium List 1 Accent 5" w:uiPriority="65"/>
-    <w:lsdException w:name="Medium List 2 Accent 5" w:uiPriority="66"/>
-    <w:lsdException w:name="Medium Grid 1 Accent 5" w:uiPriority="67"/>
-    <w:lsdException w:name="Medium Grid 2 Accent 5" w:uiPriority="68"/>
-    <w:lsdException w:name="Medium Grid 3 Accent 5" w:uiPriority="69"/>
-    <w:lsdException w:name="Dark List Accent 5" w:uiPriority="70"/>
-    <w:lsdException w:name="Colorful Shading Accent 5" w:uiPriority="71"/>
-    <w:lsdException w:name="Colorful List Accent 5" w:uiPriority="72"/>
-    <w:lsdException w:name="Colorful Grid Accent 5" w:uiPriority="73"/>
-    <w:lsdException w:name="Light Shading Accent 6" w:uiPriority="60"/>
-    <w:lsdException w:name="Light List Accent 6" w:uiPriority="61"/>
-    <w:lsdException w:name="Light Grid Accent 6" w:uiPriority="62"/>
-    <w:lsdException w:name="Medium Shading 1 Accent 6" w:uiPriority="63"/>
-    <w:lsdException w:name="Medium Shading 2 Accent 6" w:uiPriority="64"/>
-    <w:lsdException w:name="Medium List 1 Accent 6" w:uiPriority="65"/>
-    <w:lsdException w:name="Medium List 2 Accent 6" w:uiPriority="66"/>
-    <w:lsdException w:name="Medium Grid 1 Accent 6" w:uiPriority="67"/>
-    <w:lsdException w:name="Medium Grid 2 Accent 6" w:uiPriority="68"/>
-    <w:lsdException w:name="Medium Grid 3 Accent 6" w:uiPriority="69"/>
-    <w:lsdException w:name="Dark List Accent 6" w:uiPriority="70"/>
-    <w:lsdException w:name="Colorful Shading Accent 6" w:uiPriority="71"/>
-    <w:lsdException w:name="Colorful List Accent 6" w:uiPriority="72"/>
-    <w:lsdException w:name="Colorful Grid Accent 6" w:uiPriority="73"/>
-    <w:lsdException w:name="Subtle Emphasis" w:uiPriority="19" w:qFormat="1"/>
-    <w:lsdException w:name="Intense Emphasis" w:uiPriority="21" w:qFormat="1"/>
-    <w:lsdException w:name="Subtle Reference" w:uiPriority="31" w:qFormat="1"/>
-    <w:lsdException w:name="Intense Reference" w:uiPriority="32" w:qFormat="1"/>
-    <w:lsdException w:name="Book Title" w:uiPriority="33" w:qFormat="1"/>
-    <w:lsdException w:name="Bibliography" w:semiHidden="1" w:uiPriority="37" w:unhideWhenUsed="1"/>
-    <w:lsdException w:name="TOC Heading" w:semiHidden="1" w:uiPriority="39" w:unhideWhenUsed="1" w:qFormat="1"/>
-    <w:lsdException w:name="Plain Table 1" w:uiPriority="41"/>
-    <w:lsdException w:name="Plain Table 2" w:uiPriority="42"/>
-    <w:lsdException w:name="Plain Table 3" w:uiPriority="43"/>
-    <w:lsdException w:name="Plain Table 4" w:uiPriority="44"/>
-    <w:lsdException w:name="Plain Table 5" w:uiPriority="45"/>
-    <w:lsdException w:name="Grid Table Light" w:uiPriority="40"/>
-    <w:lsdException w:name="Grid Table 1 Light" w:uiPriority="46"/>
-    <w:lsdException w:name="Grid Table 2" w:uiPriority="47"/>
-    <w:lsdException w:name="Grid Table 3" w:uiPriority="48"/>
-    <w:lsdException w:name="Grid Table 4" w:uiPriority="49"/>
-    <w:lsdException w:name="Grid Table 5 Dark" w:uiPriority="50"/>
-    <w:lsdException w:name="Grid Table 6 Colorful" w:uiPriority="51"/>
-    <w:lsdException w:name="Grid Table 7 Colorful" w:uiPriority="52"/>
-    <w:lsdException w:name="Grid Table 1 Light Accent 1" w:uiPriority="46"/>
-    <w:lsdException w:name="Grid Table 2 Accent 1" w:uiPriority="47"/>
-    <w:lsdException w:name="Grid Table 3 Accent 1" w:uiPriority="48"/>
-    <w:lsdException w:name="Grid Table 4 Accent 1" w:uiPriority="49"/>
-    <w:lsdException w:name="Grid Table 5 Dark Accent 1" w:uiPriority="50"/>
-    <w:lsdException w:name="Grid Table 6 Colorful Accent 1" w:uiPriority="51"/>
-    <w:lsdException w:name="Grid Table 7 Colorful Accent 1" w:uiPriority="52"/>
-    <w:lsdException w:name="Grid Table 1 Light Accent 2" w:uiPriority="46"/>
-    <w:lsdException w:name="Grid Table 2 Accent 2" w:uiPriority="47"/>
-    <w:lsdException w:name="Grid Table 3 Accent 2" w:uiPriority="48"/>
-    <w:lsdException w:name="Grid Table 4 Accent 2" w:uiPriority="49"/>
-    <w:lsdException w:name="Grid Table 5 Dark Accent 2" w:uiPriority="50"/>
-    <w:lsdException w:name="Grid Table 6 Colorful Accent 2" w:uiPriority="51"/>
-    <w:lsdException w:name="Grid Table 7 Colorful Accent 2" w:uiPriority="52"/>
-    <w:lsdException w:name="Grid Table 1 Light Accent 3" w:uiPriority="46"/>
-    <w:lsdException w:name="Grid Table 2 Accent 3" w:uiPriority="47"/>
-    <w:lsdException w:name="Grid Table 3 Accent 3" w:uiPriority="48"/>
-    <w:lsdException w:name="Grid Table 4 Accent 3" w:uiPriority="49"/>
-    <w:lsdException w:name="Grid Table 5 Dark Accent 3" w:uiPriority="50"/>
-    <w:lsdException w:name="Grid Table 6 Colorful Accent 3" w:uiPriority="51"/>
-    <w:lsdException w:name="Grid Table 7 Colorful Accent 3" w:uiPriority="52"/>
-    <w:lsdException w:name="Grid Table 1 Light Accent 4" w:uiPriority="46"/>
-    <w:lsdException w:name="Grid Table 2 Accent 4" w:uiPriority="47"/>
-    <w:lsdException w:name="Grid Table 3 Accent 4" w:uiPriority="48"/>
-    <w:lsdException w:name="Grid Table 4 Accent 4" w:uiPriority="49"/>
-    <w:lsdException w:name="Grid Table 5 Dark Accent 4" w:uiPriority="50"/>
-    <w:lsdException w:name="Grid Table 6 Colorful Accent 4" w:uiPriority="51"/>
-    <w:lsdException w:name="Grid Table 7 Colorful Accent 4" w:uiPriority="52"/>
-    <w:lsdException w:name="Grid Table 1 Light Accent 5" w:uiPriority="46"/>
-    <w:lsdException w:name="Grid Table 2 Accent 5" w:uiPriority="47"/>
-    <w:lsdException w:name="Grid Table 3 Accent 5" w:uiPriority="48"/>
-    <w:lsdException w:name="Grid Table 4 Accent 5" w:uiPriority="49"/>
-    <w:lsdException w:name="Grid Table 5 Dark Accent 5" w:uiPriority="50"/>
-    <w:lsdException w:name="Grid Table 6 Colorful Accent 5" w:uiPriority="51"/>
-    <w:lsdException w:name="Grid Table 7 Colorful Accent 5" w:uiPriority="52"/>
-    <w:lsdException w:name="Grid Table 1 Light Accent 6" w:uiPriority="46"/>
-    <w:lsdException w:name="Grid Table 2 Accent 6" w:uiPriority="47"/>
-    <w:lsdException w:name="Grid Table 3 Accent 6" w:uiPriority="48"/>
-    <w:lsdException w:name="Grid Table 4 Accent 6" w:uiPriority="49"/>
-    <w:lsdException w:name="Grid Table 5 Dark Accent 6" w:uiPriority="50"/>
-    <w:lsdException w:name="Grid Table 6 Colorful Accent 6" w:uiPriority="51"/>
-    <w:lsdException w:name="Grid Table 7 Colorful Accent 6" w:uiPriority="52"/>
-    <w:lsdException w:name="List Table 1 Light" w:uiPriority="46"/>
-    <w:lsdException w:name="List Table 2" w:uiPriority="47"/>
-    <w:lsdException w:name="List Table 3" w:uiPriority="48"/>
-    <w:lsdException w:name="List Table 4" w:uiPriority="49"/>
-    <w:lsdException w:name="List Table 5 Dark" w:uiPriority="50"/>
-    <w:lsdException w:name="List Table 6 Colorful" w:uiPriority="51"/>
-    <w:lsdException w:name="List Table 7 Colorful" w:uiPriority="52"/>
-    <w:lsdException w:name="List Table 1 Light Accent 1" w:uiPriority="46"/>
-    <w:lsdException w:name="List Table 2 Accent 1" w:uiPriority="47"/>
-    <w:lsdException w:name="List Table 3 Accent 1" w:uiPriority="48"/>
-    <w:lsdException w:name="List Table 4 Accent 1" w:uiPriority="49"/>
-    <w:lsdException w:name="List Table 5 Dark Accent 1" w:uiPriority="50"/>
-    <w:lsdException w:name="List Table 6 Colorful Accent 1" w:uiPriority="51"/>
-    <w:lsdException w:name="List Table 7 Colorful Accent 1" w:uiPriority="52"/>
-    <w:lsdException w:name="List Table 1 Light Accent 2" w:uiPriority="46"/>
-    <w:lsdException w:name="List Table 2 Accent 2" w:uiPriority="47"/>
-    <w:lsdException w:name="List Table 3 Accent 2" w:uiPriority="48"/>
-    <w:lsdException w:name="List Table 4 Accent 2" w:uiPriority="49"/>
-    <w:lsdException w:name="List Table 5 Dark Accent 2" w:uiPriority="50"/>
-    <w:lsdException w:name="List Table 6 Colorful Accent 2" w:uiPriority="51"/>
-    <w:lsdException w:name="List Table 7 Colorful Accent 2" w:uiPriority="52"/>
-    <w:lsdException w:name="List Table 1 Light Accent 3" w:uiPriority="46"/>
-    <w:lsdException w:name="List Table 2 Accent 3" w:uiPriority="47"/>
-    <w:lsdException w:name="List Table 3 Accent 3" w:uiPriority="48"/>
-    <w:lsdException w:name="List Table 4 Accent 3" w:uiPriority="49"/>
-    <w:lsdException w:name="List Table 5 Dark Accent 3" w:uiPriority="50"/>
-    <w:lsdException w:name="List Table 6 Colorful Accent 3" w:uiPriority="51"/>
-    <w:lsdException w:name="List Table 7 Colorful Accent 3" w:uiPriority="52"/>
-    <w:lsdException w:name="List Table 1 Light Accent 4" w:uiPriority="46"/>
-    <w:lsdException w:name="List Table 2 Accent 4" w:uiPriority="47"/>
-    <w:lsdException w:name="List Table 3 Accent 4" w:uiPriority="48"/>
-    <w:lsdException w:name="List Table 4 Accent 4" w:uiPriority="49"/>
-    <w:lsdException w:name="List Table 5 Dark Accent 4" w:uiPriority="50"/>
-    <w:lsdException w:name="List Table 6 Colorful Accent 4" w:uiPriority="51"/>
-    <w:lsdException w:name="List Table 7 Colorful Accent 4" w:uiPriority="52"/>
-    <w:lsdException w:name="List Table 1 Light Accent 5" w:uiPriority="46"/>
-    <w:lsdException w:name="List Table 2 Accent 5" w:uiPriority="47"/>
-    <w:lsdException w:name="List Table 3 Accent 5" w:uiPriority="48"/>
-    <w:lsdException w:name="List Table 4 Accent 5" w:uiPriority="49"/>
-    <w:lsdException w:name="List Table 5 Dark Accent 5" w:uiPriority="50"/>
-    <w:lsdException w:name="List Table 6 Colorful Accent 5" w:uiPriority="51"/>
-    <w:lsdException w:name="List Table 7 Colorful Accent 5" w:uiPriority="52"/>
-    <w:lsdException w:name="List Table 1 Light Accent 6" w:uiPriority="46"/>
-    <w:lsdException w:name="List Table 2 Accent 6" w:uiPriority="47"/>
-    <w:lsdException w:name="List Table 3 Accent 6" w:uiPriority="48"/>
-    <w:lsdException w:name="List Table 4 Accent 6" w:uiPriority="49"/>
-    <w:lsdException w:name="List Table 5 Dark Accent 6" w:uiPriority="50"/>
-    <w:lsdException w:name="List Table 6 Colorful Accent 6" w:uiPriority="51"/>
-    <w:lsdException w:name="List Table 7 Colorful Accent 6" w:uiPriority="52"/>
+  <w:latentStyles w:defLockedState="0" w:defUIPriority="99" w:defSemiHidden="1" w:defUnhideWhenUsed="1" w:defQFormat="0" w:count="276">
+    <w:lsdException w:name="Normal" w:semiHidden="0" w:uiPriority="0" w:unhideWhenUsed="0" w:qFormat="1"/>
+    <w:lsdException w:name="heading 1" w:semiHidden="0" w:uiPriority="9" w:unhideWhenUsed="0" w:qFormat="1"/>
+    <w:lsdException w:name="heading 2" w:uiPriority="0" w:qFormat="1"/>
+    <w:lsdException w:name="heading 3" w:uiPriority="9" w:qFormat="1"/>
+    <w:lsdException w:name="heading 4" w:uiPriority="9" w:qFormat="1"/>
+    <w:lsdException w:name="heading 5" w:uiPriority="9" w:qFormat="1"/>
+    <w:lsdException w:name="heading 6" w:uiPriority="9" w:qFormat="1"/>
+    <w:lsdException w:name="heading 7" w:uiPriority="9" w:qFormat="1"/>
+    <w:lsdException w:name="heading 8" w:uiPriority="9" w:qFormat="1"/>
+    <w:lsdException w:name="heading 9" w:uiPriority="9" w:qFormat="1"/>
+    <w:lsdException w:name="toc 1" w:uiPriority="39" w:qFormat="1"/>
+    <w:lsdException w:name="toc 2" w:uiPriority="39"/>
+    <w:lsdException w:name="toc 3" w:uiPriority="39"/>
+    <w:lsdException w:name="toc 4" w:uiPriority="39"/>
+    <w:lsdException w:name="toc 5" w:uiPriority="39"/>
+    <w:lsdException w:name="toc 6" w:uiPriority="39"/>
+    <w:lsdException w:name="toc 7" w:uiPriority="39"/>
+    <w:lsdException w:name="toc 8" w:uiPriority="39"/>
+    <w:lsdException w:name="toc 9" w:uiPriority="39"/>
+    <w:lsdException w:name="caption" w:uiPriority="35" w:qFormat="1"/>
+    <w:lsdException w:name="Title" w:semiHidden="0" w:uiPriority="10" w:unhideWhenUsed="0" w:qFormat="1"/>
+    <w:lsdException w:name="Default Paragraph Font" w:uiPriority="1"/>
+    <w:lsdException w:name="Subtitle" w:semiHidden="0" w:uiPriority="11" w:unhideWhenUsed="0" w:qFormat="1"/>
+    <w:lsdException w:name="Strong" w:semiHidden="0" w:uiPriority="22" w:unhideWhenUsed="0" w:qFormat="1"/>
+    <w:lsdException w:name="Emphasis" w:semiHidden="0" w:uiPriority="20" w:unhideWhenUsed="0" w:qFormat="1"/>
+    <w:lsdException w:name="Table Grid" w:semiHidden="0" w:uiPriority="39" w:unhideWhenUsed="0"/>
+    <w:lsdException w:name="Note Level 1" w:semiHidden="0" w:unhideWhenUsed="0"/>
+    <w:lsdException w:name="Note Level 2" w:semiHidden="0" w:unhideWhenUsed="0"/>
+    <w:lsdException w:name="Note Level 3" w:semiHidden="0" w:unhideWhenUsed="0"/>
+    <w:lsdException w:name="Note Level 4" w:semiHidden="0" w:unhideWhenUsed="0"/>
+    <w:lsdException w:name="Note Level 5" w:semiHidden="0" w:unhideWhenUsed="0"/>
+    <w:lsdException w:name="Note Level 6" w:semiHidden="0" w:unhideWhenUsed="0"/>
+    <w:lsdException w:name="Note Level 7" w:semiHidden="0" w:unhideWhenUsed="0"/>
+    <w:lsdException w:name="Note Level 8" w:semiHidden="0" w:unhideWhenUsed="0"/>
+    <w:lsdException w:name="Note Level 9" w:semiHidden="0" w:unhideWhenUsed="0"/>
+    <w:lsdException w:name="Placeholder Text" w:unhideWhenUsed="0"/>
+    <w:lsdException w:name="No Spacing" w:semiHidden="0" w:uiPriority="1" w:unhideWhenUsed="0" w:qFormat="1"/>
+    <w:lsdException w:name="Light Shading" w:semiHidden="0" w:uiPriority="60" w:unhideWhenUsed="0"/>
+    <w:lsdException w:name="Light List" w:semiHidden="0" w:uiPriority="61" w:unhideWhenUsed="0"/>
+    <w:lsdException w:name="Light Grid" w:semiHidden="0" w:uiPriority="62" w:unhideWhenUsed="0"/>
+    <w:lsdException w:name="Medium Shading 1" w:semiHidden="0" w:uiPriority="63" w:unhideWhenUsed="0"/>
+    <w:lsdException w:name="Medium Shading 2" w:semiHidden="0" w:uiPriority="64" w:unhideWhenUsed="0"/>
+    <w:lsdException w:name="Medium List 1" w:semiHidden="0" w:uiPriority="65" w:unhideWhenUsed="0"/>
+    <w:lsdException w:name="Medium List 2" w:semiHidden="0" w:uiPriority="66" w:unhideWhenUsed="0"/>
+    <w:lsdException w:name="Medium Grid 1" w:semiHidden="0" w:uiPriority="67" w:unhideWhenUsed="0"/>
+    <w:lsdException w:name="Medium Grid 2" w:semiHidden="0" w:uiPriority="68" w:unhideWhenUsed="0"/>
+    <w:lsdException w:name="Medium Grid 3" w:semiHidden="0" w:uiPriority="69" w:unhideWhenUsed="0"/>
+    <w:lsdException w:name="Dark List" w:semiHidden="0" w:uiPriority="70" w:unhideWhenUsed="0"/>
+    <w:lsdException w:name="Colorful Shading" w:semiHidden="0" w:uiPriority="71" w:unhideWhenUsed="0"/>
+    <w:lsdException w:name="Colorful List" w:semiHidden="0" w:uiPriority="72" w:unhideWhenUsed="0"/>
+    <w:lsdException w:name="Colorful Grid" w:semiHidden="0" w:uiPriority="73" w:unhideWhenUsed="0"/>
+    <w:lsdException w:name="Light Shading Accent 1" w:semiHidden="0" w:uiPriority="60" w:unhideWhenUsed="0"/>
+    <w:lsdException w:name="Light List Accent 1" w:semiHidden="0" w:uiPriority="61" w:unhideWhenUsed="0"/>
+    <w:lsdException w:name="Light Grid Accent 1" w:semiHidden="0" w:uiPriority="62" w:unhideWhenUsed="0"/>
+    <w:lsdException w:name="Medium Shading 1 Accent 1" w:semiHidden="0" w:uiPriority="63" w:unhideWhenUsed="0"/>
+    <w:lsdException w:name="Medium Shading 2 Accent 1" w:semiHidden="0" w:uiPriority="64" w:unhideWhenUsed="0"/>
+    <w:lsdException w:name="Medium List 1 Accent 1" w:semiHidden="0" w:uiPriority="65" w:unhideWhenUsed="0"/>
+    <w:lsdException w:name="Revision" w:unhideWhenUsed="0"/>
+    <w:lsdException w:name="List Paragraph" w:semiHidden="0" w:uiPriority="34" w:unhideWhenUsed="0" w:qFormat="1"/>
+    <w:lsdException w:name="Quote" w:semiHidden="0" w:uiPriority="29" w:unhideWhenUsed="0" w:qFormat="1"/>
+    <w:lsdException w:name="Intense Quote" w:semiHidden="0" w:uiPriority="30" w:unhideWhenUsed="0" w:qFormat="1"/>
+    <w:lsdException w:name="Medium List 2 Accent 1" w:semiHidden="0" w:uiPriority="66" w:unhideWhenUsed="0"/>
+    <w:lsdException w:name="Medium Grid 1 Accent 1" w:semiHidden="0" w:uiPriority="67" w:unhideWhenUsed="0"/>
+    <w:lsdException w:name="Medium Grid 2 Accent 1" w:semiHidden="0" w:uiPriority="68" w:unhideWhenUsed="0"/>
+    <w:lsdException w:name="Medium Grid 3 Accent 1" w:semiHidden="0" w:uiPriority="69" w:unhideWhenUsed="0"/>
+    <w:lsdException w:name="Dark List Accent 1" w:semiHidden="0" w:uiPriority="70" w:unhideWhenUsed="0"/>
+    <w:lsdException w:name="Colorful Shading Accent 1" w:semiHidden="0" w:uiPriority="71" w:unhideWhenUsed="0"/>
+    <w:lsdException w:name="Colorful List Accent 1" w:semiHidden="0" w:uiPriority="72" w:unhideWhenUsed="0"/>
+    <w:lsdException w:name="Colorful Grid Accent 1" w:semiHidden="0" w:uiPriority="73" w:unhideWhenUsed="0"/>
+    <w:lsdException w:name="Light Shading Accent 2" w:semiHidden="0" w:uiPriority="60" w:unhideWhenUsed="0"/>
+    <w:lsdException w:name="Light List Accent 2" w:semiHidden="0" w:uiPriority="61" w:unhideWhenUsed="0"/>
+    <w:lsdException w:name="Light Grid Accent 2" w:semiHidden="0" w:uiPriority="62" w:unhideWhenUsed="0"/>
+    <w:lsdException w:name="Medium Shading 1 Accent 2" w:semiHidden="0" w:uiPriority="63" w:unhideWhenUsed="0"/>
+    <w:lsdException w:name="Medium Shading 2 Accent 2" w:semiHidden="0" w:uiPriority="64" w:unhideWhenUsed="0"/>
+    <w:lsdException w:name="Medium List 1 Accent 2" w:semiHidden="0" w:uiPriority="65" w:unhideWhenUsed="0"/>
+    <w:lsdException w:name="Medium List 2 Accent 2" w:semiHidden="0" w:uiPriority="66" w:unhideWhenUsed="0"/>
+    <w:lsdException w:name="Medium Grid 1 Accent 2" w:semiHidden="0" w:uiPriority="67" w:unhideWhenUsed="0"/>
+    <w:lsdException w:name="Medium Grid 2 Accent 2" w:semiHidden="0" w:uiPriority="68" w:unhideWhenUsed="0"/>
+    <w:lsdException w:name="Medium Grid 3 Accent 2" w:semiHidden="0" w:uiPriority="69" w:unhideWhenUsed="0"/>
+    <w:lsdException w:name="Dark List Accent 2" w:semiHidden="0" w:uiPriority="70" w:unhideWhenUsed="0"/>
+    <w:lsdException w:name="Colorful Shading Accent 2" w:semiHidden="0" w:uiPriority="71" w:unhideWhenUsed="0"/>
+    <w:lsdException w:name="Colorful List Accent 2" w:semiHidden="0" w:uiPriority="72" w:unhideWhenUsed="0"/>
+    <w:lsdException w:name="Colorful Grid Accent 2" w:semiHidden="0" w:uiPriority="73" w:unhideWhenUsed="0"/>
+    <w:lsdException w:name="Light Shading Accent 3" w:semiHidden="0" w:uiPriority="60" w:unhideWhenUsed="0"/>
+    <w:lsdException w:name="Light List Accent 3" w:semiHidden="0" w:uiPriority="61" w:unhideWhenUsed="0"/>
+    <w:lsdException w:name="Light Grid Accent 3" w:semiHidden="0" w:uiPriority="62" w:unhideWhenUsed="0"/>
+    <w:lsdException w:name="Medium Shading 1 Accent 3" w:semiHidden="0" w:uiPriority="63" w:unhideWhenUsed="0"/>
+    <w:lsdException w:name="Medium Shading 2 Accent 3" w:semiHidden="0" w:uiPriority="64" w:unhideWhenUsed="0"/>
+    <w:lsdException w:name="Medium List 1 Accent 3" w:semiHidden="0" w:uiPriority="65" w:unhideWhenUsed="0"/>
+    <w:lsdException w:name="Medium List 2 Accent 3" w:semiHidden="0" w:uiPriority="66" w:unhideWhenUsed="0"/>
+    <w:lsdException w:name="Medium Grid 1 Accent 3" w:semiHidden="0" w:uiPriority="67" w:unhideWhenUsed="0"/>
+    <w:lsdException w:name="Medium Grid 2 Accent 3" w:semiHidden="0" w:uiPriority="68" w:unhideWhenUsed="0"/>
+    <w:lsdException w:name="Medium Grid 3 Accent 3" w:semiHidden="0" w:uiPriority="69" w:unhideWhenUsed="0"/>
+    <w:lsdException w:name="Dark List Accent 3" w:semiHidden="0" w:uiPriority="70" w:unhideWhenUsed="0"/>
+    <w:lsdException w:name="Colorful Shading Accent 3" w:semiHidden="0" w:uiPriority="71" w:unhideWhenUsed="0"/>
+    <w:lsdException w:name="Colorful List Accent 3" w:semiHidden="0" w:uiPriority="72" w:unhideWhenUsed="0"/>
+    <w:lsdException w:name="Colorful Grid Accent 3" w:semiHidden="0" w:uiPriority="73" w:unhideWhenUsed="0"/>
+    <w:lsdException w:name="Light Shading Accent 4" w:semiHidden="0" w:uiPriority="60" w:unhideWhenUsed="0"/>
+    <w:lsdException w:name="Light List Accent 4" w:semiHidden="0" w:uiPriority="61" w:unhideWhenUsed="0"/>
+    <w:lsdException w:name="Light Grid Accent 4" w:semiHidden="0" w:uiPriority="62" w:unhideWhenUsed="0"/>
+    <w:lsdException w:name="Medium Shading 1 Accent 4" w:semiHidden="0" w:uiPriority="63" w:unhideWhenUsed="0"/>
+    <w:lsdException w:name="Medium Shading 2 Accent 4" w:semiHidden="0" w:uiPriority="64" w:unhideWhenUsed="0"/>
+    <w:lsdException w:name="Medium List 1 Accent 4" w:semiHidden="0" w:uiPriority="65" w:unhideWhenUsed="0"/>
+    <w:lsdException w:name="Medium List 2 Accent 4" w:semiHidden="0" w:uiPriority="66" w:unhideWhenUsed="0"/>
+    <w:lsdException w:name="Medium Grid 1 Accent 4" w:semiHidden="0" w:uiPriority="67" w:unhideWhenUsed="0"/>
+    <w:lsdException w:name="Medium Grid 2 Accent 4" w:semiHidden="0" w:uiPriority="68" w:unhideWhenUsed="0"/>
+    <w:lsdException w:name="Medium Grid 3 Accent 4" w:semiHidden="0" w:uiPriority="69" w:unhideWhenUsed="0"/>
+    <w:lsdException w:name="Dark List Accent 4" w:semiHidden="0" w:uiPriority="70" w:unhideWhenUsed="0"/>
+    <w:lsdException w:name="Colorful Shading Accent 4" w:semiHidden="0" w:uiPriority="71" w:unhideWhenUsed="0"/>
+    <w:lsdException w:name="Colorful List Accent 4" w:semiHidden="0" w:uiPriority="72" w:unhideWhenUsed="0"/>
+    <w:lsdException w:name="Colorful Grid Accent 4" w:semiHidden="0" w:uiPriority="73" w:unhideWhenUsed="0"/>
+    <w:lsdException w:name="Light Shading Accent 5" w:semiHidden="0" w:uiPriority="60" w:unhideWhenUsed="0"/>
+    <w:lsdException w:name="Light List Accent 5" w:semiHidden="0" w:uiPriority="61" w:unhideWhenUsed="0"/>
+    <w:lsdException w:name="Light Grid Accent 5" w:semiHidden="0" w:uiPriority="62" w:unhideWhenUsed="0"/>
+    <w:lsdException w:name="Medium Shading 1 Accent 5" w:semiHidden="0" w:uiPriority="63" w:unhideWhenUsed="0"/>
+    <w:lsdException w:name="Medium Shading 2 Accent 5" w:semiHidden="0" w:uiPriority="64" w:unhideWhenUsed="0"/>
+    <w:lsdException w:name="Medium List 1 Accent 5" w:semiHidden="0" w:uiPriority="65" w:unhideWhenUsed="0"/>
+    <w:lsdException w:name="Medium List 2 Accent 5" w:semiHidden="0" w:uiPriority="66" w:unhideWhenUsed="0"/>
+    <w:lsdException w:name="Medium Grid 1 Accent 5" w:semiHidden="0" w:uiPriority="67" w:unhideWhenUsed="0"/>
+    <w:lsdException w:name="Medium Grid 2 Accent 5" w:semiHidden="0" w:uiPriority="68" w:unhideWhenUsed="0"/>
+    <w:lsdException w:name="Medium Grid 3 Accent 5" w:semiHidden="0" w:uiPriority="69" w:unhideWhenUsed="0"/>
+    <w:lsdException w:name="Dark List Accent 5" w:semiHidden="0" w:uiPriority="70" w:unhideWhenUsed="0"/>
+    <w:lsdException w:name="Colorful Shading Accent 5" w:semiHidden="0" w:uiPriority="71" w:unhideWhenUsed="0"/>
+    <w:lsdException w:name="Colorful List Accent 5" w:semiHidden="0" w:uiPriority="72" w:unhideWhenUsed="0"/>
+    <w:lsdException w:name="Colorful Grid Accent 5" w:semiHidden="0" w:uiPriority="73" w:unhideWhenUsed="0"/>
+    <w:lsdException w:name="Light Shading Accent 6" w:semiHidden="0" w:uiPriority="60" w:unhideWhenUsed="0"/>
+    <w:lsdException w:name="Light List Accent 6" w:semiHidden="0" w:uiPriority="61" w:unhideWhenUsed="0"/>
+    <w:lsdException w:name="Light Grid Accent 6" w:semiHidden="0" w:uiPriority="62" w:unhideWhenUsed="0"/>
+    <w:lsdException w:name="Medium Shading 1 Accent 6" w:semiHidden="0" w:uiPriority="63" w:unhideWhenUsed="0"/>
+    <w:lsdException w:name="Medium Shading 2 Accent 6" w:semiHidden="0" w:uiPriority="64" w:unhideWhenUsed="0"/>
+    <w:lsdException w:name="Medium List 1 Accent 6" w:semiHidden="0" w:uiPriority="65" w:unhideWhenUsed="0"/>
+    <w:lsdException w:name="Medium List 2 Accent 6" w:semiHidden="0" w:uiPriority="66" w:unhideWhenUsed="0"/>
+    <w:lsdException w:name="Medium Grid 1 Accent 6" w:semiHidden="0" w:uiPriority="67" w:unhideWhenUsed="0"/>
+    <w:lsdException w:name="Medium Grid 2 Accent 6" w:semiHidden="0" w:uiPriority="68" w:unhideWhenUsed="0"/>
+    <w:lsdException w:name="Medium Grid 3 Accent 6" w:semiHidden="0" w:uiPriority="69" w:unhideWhenUsed="0"/>
+    <w:lsdException w:name="Dark List Accent 6" w:semiHidden="0" w:uiPriority="70" w:unhideWhenUsed="0"/>
+    <w:lsdException w:name="Colorful Shading Accent 6" w:semiHidden="0" w:uiPriority="71" w:unhideWhenUsed="0"/>
+    <w:lsdException w:name="Colorful List Accent 6" w:semiHidden="0" w:uiPriority="72" w:unhideWhenUsed="0"/>
+    <w:lsdException w:name="Colorful Grid Accent 6" w:semiHidden="0" w:uiPriority="73" w:unhideWhenUsed="0"/>
+    <w:lsdException w:name="Subtle Emphasis" w:semiHidden="0" w:uiPriority="19" w:unhideWhenUsed="0" w:qFormat="1"/>
+    <w:lsdException w:name="Intense Emphasis" w:semiHidden="0" w:uiPriority="21" w:unhideWhenUsed="0" w:qFormat="1"/>
+    <w:lsdException w:name="Subtle Reference" w:semiHidden="0" w:uiPriority="31" w:unhideWhenUsed="0" w:qFormat="1"/>
+    <w:lsdException w:name="Intense Reference" w:semiHidden="0" w:uiPriority="32" w:unhideWhenUsed="0" w:qFormat="1"/>
+    <w:lsdException w:name="Book Title" w:semiHidden="0" w:uiPriority="33" w:unhideWhenUsed="0" w:qFormat="1"/>
+    <w:lsdException w:name="Bibliography" w:uiPriority="37"/>
+    <w:lsdException w:name="TOC Heading" w:uiPriority="39" w:qFormat="1"/>
   </w:latentStyles>
-  <w:style w:type="paragraph" w:default="1" w:styleId="Standaard">
+  <w:style w:type="paragraph" w:default="1" w:styleId="Normal">
     <w:name w:val="Normal"/>
     <w:qFormat/>
   </w:style>
-  <w:style w:type="paragraph" w:styleId="Kop1">
+  <w:style w:type="paragraph" w:styleId="Heading1">
     <w:name w:val="heading 1"/>
-    <w:basedOn w:val="Standaard"/>
-    <w:next w:val="Standaard"/>
-    <w:link w:val="Kop1Char"/>
+    <w:basedOn w:val="Normal"/>
+    <w:next w:val="Normal"/>
+    <w:link w:val="Heading1Char"/>
     <w:uiPriority w:val="9"/>
     <w:qFormat/>
     <w:rsid w:val="00BE6259"/>
@@ -1128,11 +898,11 @@
       <w:szCs w:val="32"/>
     </w:rPr>
   </w:style>
-  <w:style w:type="paragraph" w:styleId="Kop2">
+  <w:style w:type="paragraph" w:styleId="Heading2">
     <w:name w:val="heading 2"/>
-    <w:basedOn w:val="Standaard"/>
-    <w:next w:val="Standaard"/>
-    <w:link w:val="Kop2Char"/>
+    <w:basedOn w:val="Normal"/>
+    <w:next w:val="Normal"/>
+    <w:link w:val="Heading2Char"/>
     <w:unhideWhenUsed/>
     <w:qFormat/>
     <w:rsid w:val="00EF3935"/>
@@ -1151,13 +921,13 @@
       <w:lang w:val="nl-NL" w:eastAsia="nl-NL"/>
     </w:rPr>
   </w:style>
-  <w:style w:type="character" w:default="1" w:styleId="Standaardalinea-lettertype">
+  <w:style w:type="character" w:default="1" w:styleId="DefaultParagraphFont">
     <w:name w:val="Default Paragraph Font"/>
     <w:uiPriority w:val="1"/>
     <w:semiHidden/>
     <w:unhideWhenUsed/>
   </w:style>
-  <w:style w:type="table" w:default="1" w:styleId="Standaardtabel">
+  <w:style w:type="table" w:default="1" w:styleId="TableNormal">
     <w:name w:val="Normal Table"/>
     <w:uiPriority w:val="99"/>
     <w:semiHidden/>
@@ -1172,16 +942,16 @@
       </w:tblCellMar>
     </w:tblPr>
   </w:style>
-  <w:style w:type="numbering" w:default="1" w:styleId="Geenlijst">
+  <w:style w:type="numbering" w:default="1" w:styleId="NoList">
     <w:name w:val="No List"/>
     <w:uiPriority w:val="99"/>
     <w:semiHidden/>
     <w:unhideWhenUsed/>
   </w:style>
-  <w:style w:type="character" w:customStyle="1" w:styleId="Kop2Char">
-    <w:name w:val="Kop 2 Char"/>
-    <w:basedOn w:val="Standaardalinea-lettertype"/>
-    <w:link w:val="Kop2"/>
+  <w:style w:type="character" w:customStyle="1" w:styleId="Heading2Char">
+    <w:name w:val="Heading 2 Char"/>
+    <w:basedOn w:val="DefaultParagraphFont"/>
+    <w:link w:val="Heading2"/>
     <w:rsid w:val="00EF3935"/>
     <w:rPr>
       <w:rFonts w:eastAsiaTheme="majorEastAsia" w:cstheme="majorBidi"/>
@@ -1192,10 +962,10 @@
       <w:lang w:val="nl-NL" w:eastAsia="nl-NL"/>
     </w:rPr>
   </w:style>
-  <w:style w:type="paragraph" w:styleId="Inhopg1">
+  <w:style w:type="paragraph" w:styleId="TOC1">
     <w:name w:val="toc 1"/>
-    <w:basedOn w:val="Standaard"/>
-    <w:next w:val="Standaard"/>
+    <w:basedOn w:val="Normal"/>
+    <w:next w:val="Normal"/>
     <w:autoRedefine/>
     <w:uiPriority w:val="39"/>
     <w:qFormat/>
@@ -1209,9 +979,9 @@
       <w:lang w:val="nl-NL" w:eastAsia="nl-NL"/>
     </w:rPr>
   </w:style>
-  <w:style w:type="paragraph" w:styleId="Normaalweb">
+  <w:style w:type="paragraph" w:styleId="NormalWeb">
     <w:name w:val="Normal (Web)"/>
-    <w:basedOn w:val="Standaard"/>
+    <w:basedOn w:val="Normal"/>
     <w:uiPriority w:val="99"/>
     <w:semiHidden/>
     <w:unhideWhenUsed/>
@@ -1226,10 +996,10 @@
       <w:lang w:eastAsia="nl-BE"/>
     </w:rPr>
   </w:style>
-  <w:style w:type="character" w:customStyle="1" w:styleId="Kop1Char">
-    <w:name w:val="Kop 1 Char"/>
-    <w:basedOn w:val="Standaardalinea-lettertype"/>
-    <w:link w:val="Kop1"/>
+  <w:style w:type="character" w:customStyle="1" w:styleId="Heading1Char">
+    <w:name w:val="Heading 1 Char"/>
+    <w:basedOn w:val="DefaultParagraphFont"/>
+    <w:link w:val="Heading1"/>
     <w:uiPriority w:val="9"/>
     <w:rsid w:val="00BE6259"/>
     <w:rPr>
@@ -1241,7 +1011,7 @@
   </w:style>
   <w:style w:type="paragraph" w:customStyle="1" w:styleId="Basisalinea">
     <w:name w:val="[Basisalinea]"/>
-    <w:basedOn w:val="Standaard"/>
+    <w:basedOn w:val="Normal"/>
     <w:uiPriority w:val="99"/>
     <w:rsid w:val="00BE6259"/>
     <w:pPr>
@@ -1258,10 +1028,10 @@
       <w:lang w:val="nl-NL" w:eastAsia="ja-JP"/>
     </w:rPr>
   </w:style>
-  <w:style w:type="paragraph" w:styleId="Koptekst">
+  <w:style w:type="paragraph" w:styleId="Header">
     <w:name w:val="header"/>
-    <w:basedOn w:val="Standaard"/>
-    <w:link w:val="KoptekstChar"/>
+    <w:basedOn w:val="Normal"/>
+    <w:link w:val="HeaderChar"/>
     <w:uiPriority w:val="99"/>
     <w:unhideWhenUsed/>
     <w:rsid w:val="00BE6259"/>
@@ -1273,17 +1043,17 @@
       <w:spacing w:after="0" w:line="240" w:lineRule="auto"/>
     </w:pPr>
   </w:style>
-  <w:style w:type="character" w:customStyle="1" w:styleId="KoptekstChar">
-    <w:name w:val="Koptekst Char"/>
-    <w:basedOn w:val="Standaardalinea-lettertype"/>
-    <w:link w:val="Koptekst"/>
+  <w:style w:type="character" w:customStyle="1" w:styleId="HeaderChar">
+    <w:name w:val="Header Char"/>
+    <w:basedOn w:val="DefaultParagraphFont"/>
+    <w:link w:val="Header"/>
     <w:uiPriority w:val="99"/>
     <w:rsid w:val="00BE6259"/>
   </w:style>
-  <w:style w:type="paragraph" w:styleId="Voettekst">
+  <w:style w:type="paragraph" w:styleId="Footer">
     <w:name w:val="footer"/>
-    <w:basedOn w:val="Standaard"/>
-    <w:link w:val="VoettekstChar"/>
+    <w:basedOn w:val="Normal"/>
+    <w:link w:val="FooterChar"/>
     <w:uiPriority w:val="99"/>
     <w:unhideWhenUsed/>
     <w:rsid w:val="00BE6259"/>
@@ -1295,17 +1065,17 @@
       <w:spacing w:after="0" w:line="240" w:lineRule="auto"/>
     </w:pPr>
   </w:style>
-  <w:style w:type="character" w:customStyle="1" w:styleId="VoettekstChar">
-    <w:name w:val="Voettekst Char"/>
-    <w:basedOn w:val="Standaardalinea-lettertype"/>
-    <w:link w:val="Voettekst"/>
+  <w:style w:type="character" w:customStyle="1" w:styleId="FooterChar">
+    <w:name w:val="Footer Char"/>
+    <w:basedOn w:val="DefaultParagraphFont"/>
+    <w:link w:val="Footer"/>
     <w:uiPriority w:val="99"/>
     <w:rsid w:val="00BE6259"/>
   </w:style>
-  <w:style w:type="paragraph" w:styleId="Ballontekst">
+  <w:style w:type="paragraph" w:styleId="BalloonText">
     <w:name w:val="Balloon Text"/>
-    <w:basedOn w:val="Standaard"/>
-    <w:link w:val="BallontekstChar"/>
+    <w:basedOn w:val="Normal"/>
+    <w:link w:val="BalloonTextChar"/>
     <w:uiPriority w:val="99"/>
     <w:semiHidden/>
     <w:unhideWhenUsed/>
@@ -1319,10 +1089,407 @@
       <w:szCs w:val="18"/>
     </w:rPr>
   </w:style>
-  <w:style w:type="character" w:customStyle="1" w:styleId="BallontekstChar">
-    <w:name w:val="Ballontekst Char"/>
-    <w:basedOn w:val="Standaardalinea-lettertype"/>
-    <w:link w:val="Ballontekst"/>
+  <w:style w:type="character" w:customStyle="1" w:styleId="BalloonTextChar">
+    <w:name w:val="Balloon Text Char"/>
+    <w:basedOn w:val="DefaultParagraphFont"/>
+    <w:link w:val="BalloonText"/>
+    <w:uiPriority w:val="99"/>
+    <w:semiHidden/>
+    <w:rsid w:val="008E0A73"/>
+    <w:rPr>
+      <w:rFonts w:ascii="Segoe UI" w:hAnsi="Segoe UI" w:cs="Segoe UI"/>
+      <w:sz w:val="18"/>
+      <w:szCs w:val="18"/>
+    </w:rPr>
+  </w:style>
+</w:styles>
+</file>
+
+<file path=word/stylesWithEffects.xml><?xml version="1.0" encoding="utf-8"?>
+<w:styles xmlns:wpc="http://schemas.microsoft.com/office/word/2010/wordprocessingCanvas" xmlns:mo="http://schemas.microsoft.com/office/mac/office/2008/main" xmlns:mc="http://schemas.openxmlformats.org/markup-compatibility/2006" xmlns:mv="urn:schemas-microsoft-com:mac:vml" xmlns:o="urn:schemas-microsoft-com:office:office" xmlns:r="http://schemas.openxmlformats.org/officeDocument/2006/relationships" xmlns:m="http://schemas.openxmlformats.org/officeDocument/2006/math" xmlns:v="urn:schemas-microsoft-com:vml" xmlns:wp14="http://schemas.microsoft.com/office/word/2010/wordprocessingDrawing" xmlns:wp="http://schemas.openxmlformats.org/drawingml/2006/wordprocessingDrawing" xmlns:w10="urn:schemas-microsoft-com:office:word" xmlns:w="http://schemas.openxmlformats.org/wordprocessingml/2006/main" xmlns:w14="http://schemas.microsoft.com/office/word/2010/wordml" xmlns:wpg="http://schemas.microsoft.com/office/word/2010/wordprocessingGroup" xmlns:wpi="http://schemas.microsoft.com/office/word/2010/wordprocessingInk" xmlns:wne="http://schemas.microsoft.com/office/word/2006/wordml" xmlns:wps="http://schemas.microsoft.com/office/word/2010/wordprocessingShape" mc:Ignorable="w14 wp14">
+  <w:docDefaults>
+    <w:rPrDefault>
+      <w:rPr>
+        <w:rFonts w:asciiTheme="minorHAnsi" w:eastAsiaTheme="minorHAnsi" w:hAnsiTheme="minorHAnsi" w:cstheme="minorBidi"/>
+        <w:sz w:val="22"/>
+        <w:szCs w:val="22"/>
+        <w:lang w:val="nl-BE" w:eastAsia="en-US" w:bidi="ar-SA"/>
+      </w:rPr>
+    </w:rPrDefault>
+    <w:pPrDefault>
+      <w:pPr>
+        <w:spacing w:after="160" w:line="259" w:lineRule="auto"/>
+      </w:pPr>
+    </w:pPrDefault>
+  </w:docDefaults>
+  <w:latentStyles w:defLockedState="0" w:defUIPriority="99" w:defSemiHidden="1" w:defUnhideWhenUsed="1" w:defQFormat="0" w:count="276">
+    <w:lsdException w:name="Normal" w:semiHidden="0" w:uiPriority="0" w:unhideWhenUsed="0" w:qFormat="1"/>
+    <w:lsdException w:name="heading 1" w:semiHidden="0" w:uiPriority="9" w:unhideWhenUsed="0" w:qFormat="1"/>
+    <w:lsdException w:name="heading 2" w:uiPriority="0" w:qFormat="1"/>
+    <w:lsdException w:name="heading 3" w:uiPriority="9" w:qFormat="1"/>
+    <w:lsdException w:name="heading 4" w:uiPriority="9" w:qFormat="1"/>
+    <w:lsdException w:name="heading 5" w:uiPriority="9" w:qFormat="1"/>
+    <w:lsdException w:name="heading 6" w:uiPriority="9" w:qFormat="1"/>
+    <w:lsdException w:name="heading 7" w:uiPriority="9" w:qFormat="1"/>
+    <w:lsdException w:name="heading 8" w:uiPriority="9" w:qFormat="1"/>
+    <w:lsdException w:name="heading 9" w:uiPriority="9" w:qFormat="1"/>
+    <w:lsdException w:name="toc 1" w:uiPriority="39" w:qFormat="1"/>
+    <w:lsdException w:name="toc 2" w:uiPriority="39"/>
+    <w:lsdException w:name="toc 3" w:uiPriority="39"/>
+    <w:lsdException w:name="toc 4" w:uiPriority="39"/>
+    <w:lsdException w:name="toc 5" w:uiPriority="39"/>
+    <w:lsdException w:name="toc 6" w:uiPriority="39"/>
+    <w:lsdException w:name="toc 7" w:uiPriority="39"/>
+    <w:lsdException w:name="toc 8" w:uiPriority="39"/>
+    <w:lsdException w:name="toc 9" w:uiPriority="39"/>
+    <w:lsdException w:name="caption" w:uiPriority="35" w:qFormat="1"/>
+    <w:lsdException w:name="Title" w:semiHidden="0" w:uiPriority="10" w:unhideWhenUsed="0" w:qFormat="1"/>
+    <w:lsdException w:name="Default Paragraph Font" w:uiPriority="1"/>
+    <w:lsdException w:name="Subtitle" w:semiHidden="0" w:uiPriority="11" w:unhideWhenUsed="0" w:qFormat="1"/>
+    <w:lsdException w:name="Strong" w:semiHidden="0" w:uiPriority="22" w:unhideWhenUsed="0" w:qFormat="1"/>
+    <w:lsdException w:name="Emphasis" w:semiHidden="0" w:uiPriority="20" w:unhideWhenUsed="0" w:qFormat="1"/>
+    <w:lsdException w:name="Table Grid" w:semiHidden="0" w:uiPriority="39" w:unhideWhenUsed="0"/>
+    <w:lsdException w:name="Note Level 1" w:semiHidden="0" w:unhideWhenUsed="0"/>
+    <w:lsdException w:name="Note Level 2" w:semiHidden="0" w:unhideWhenUsed="0"/>
+    <w:lsdException w:name="Note Level 3" w:semiHidden="0" w:unhideWhenUsed="0"/>
+    <w:lsdException w:name="Note Level 4" w:semiHidden="0" w:unhideWhenUsed="0"/>
+    <w:lsdException w:name="Note Level 5" w:semiHidden="0" w:unhideWhenUsed="0"/>
+    <w:lsdException w:name="Note Level 6" w:semiHidden="0" w:unhideWhenUsed="0"/>
+    <w:lsdException w:name="Note Level 7" w:semiHidden="0" w:unhideWhenUsed="0"/>
+    <w:lsdException w:name="Note Level 8" w:semiHidden="0" w:unhideWhenUsed="0"/>
+    <w:lsdException w:name="Note Level 9" w:semiHidden="0" w:unhideWhenUsed="0"/>
+    <w:lsdException w:name="Placeholder Text" w:unhideWhenUsed="0"/>
+    <w:lsdException w:name="No Spacing" w:semiHidden="0" w:uiPriority="1" w:unhideWhenUsed="0" w:qFormat="1"/>
+    <w:lsdException w:name="Light Shading" w:semiHidden="0" w:uiPriority="60" w:unhideWhenUsed="0"/>
+    <w:lsdException w:name="Light List" w:semiHidden="0" w:uiPriority="61" w:unhideWhenUsed="0"/>
+    <w:lsdException w:name="Light Grid" w:semiHidden="0" w:uiPriority="62" w:unhideWhenUsed="0"/>
+    <w:lsdException w:name="Medium Shading 1" w:semiHidden="0" w:uiPriority="63" w:unhideWhenUsed="0"/>
+    <w:lsdException w:name="Medium Shading 2" w:semiHidden="0" w:uiPriority="64" w:unhideWhenUsed="0"/>
+    <w:lsdException w:name="Medium List 1" w:semiHidden="0" w:uiPriority="65" w:unhideWhenUsed="0"/>
+    <w:lsdException w:name="Medium List 2" w:semiHidden="0" w:uiPriority="66" w:unhideWhenUsed="0"/>
+    <w:lsdException w:name="Medium Grid 1" w:semiHidden="0" w:uiPriority="67" w:unhideWhenUsed="0"/>
+    <w:lsdException w:name="Medium Grid 2" w:semiHidden="0" w:uiPriority="68" w:unhideWhenUsed="0"/>
+    <w:lsdException w:name="Medium Grid 3" w:semiHidden="0" w:uiPriority="69" w:unhideWhenUsed="0"/>
+    <w:lsdException w:name="Dark List" w:semiHidden="0" w:uiPriority="70" w:unhideWhenUsed="0"/>
+    <w:lsdException w:name="Colorful Shading" w:semiHidden="0" w:uiPriority="71" w:unhideWhenUsed="0"/>
+    <w:lsdException w:name="Colorful List" w:semiHidden="0" w:uiPriority="72" w:unhideWhenUsed="0"/>
+    <w:lsdException w:name="Colorful Grid" w:semiHidden="0" w:uiPriority="73" w:unhideWhenUsed="0"/>
+    <w:lsdException w:name="Light Shading Accent 1" w:semiHidden="0" w:uiPriority="60" w:unhideWhenUsed="0"/>
+    <w:lsdException w:name="Light List Accent 1" w:semiHidden="0" w:uiPriority="61" w:unhideWhenUsed="0"/>
+    <w:lsdException w:name="Light Grid Accent 1" w:semiHidden="0" w:uiPriority="62" w:unhideWhenUsed="0"/>
+    <w:lsdException w:name="Medium Shading 1 Accent 1" w:semiHidden="0" w:uiPriority="63" w:unhideWhenUsed="0"/>
+    <w:lsdException w:name="Medium Shading 2 Accent 1" w:semiHidden="0" w:uiPriority="64" w:unhideWhenUsed="0"/>
+    <w:lsdException w:name="Medium List 1 Accent 1" w:semiHidden="0" w:uiPriority="65" w:unhideWhenUsed="0"/>
+    <w:lsdException w:name="Revision" w:unhideWhenUsed="0"/>
+    <w:lsdException w:name="List Paragraph" w:semiHidden="0" w:uiPriority="34" w:unhideWhenUsed="0" w:qFormat="1"/>
+    <w:lsdException w:name="Quote" w:semiHidden="0" w:uiPriority="29" w:unhideWhenUsed="0" w:qFormat="1"/>
+    <w:lsdException w:name="Intense Quote" w:semiHidden="0" w:uiPriority="30" w:unhideWhenUsed="0" w:qFormat="1"/>
+    <w:lsdException w:name="Medium List 2 Accent 1" w:semiHidden="0" w:uiPriority="66" w:unhideWhenUsed="0"/>
+    <w:lsdException w:name="Medium Grid 1 Accent 1" w:semiHidden="0" w:uiPriority="67" w:unhideWhenUsed="0"/>
+    <w:lsdException w:name="Medium Grid 2 Accent 1" w:semiHidden="0" w:uiPriority="68" w:unhideWhenUsed="0"/>
+    <w:lsdException w:name="Medium Grid 3 Accent 1" w:semiHidden="0" w:uiPriority="69" w:unhideWhenUsed="0"/>
+    <w:lsdException w:name="Dark List Accent 1" w:semiHidden="0" w:uiPriority="70" w:unhideWhenUsed="0"/>
+    <w:lsdException w:name="Colorful Shading Accent 1" w:semiHidden="0" w:uiPriority="71" w:unhideWhenUsed="0"/>
+    <w:lsdException w:name="Colorful List Accent 1" w:semiHidden="0" w:uiPriority="72" w:unhideWhenUsed="0"/>
+    <w:lsdException w:name="Colorful Grid Accent 1" w:semiHidden="0" w:uiPriority="73" w:unhideWhenUsed="0"/>
+    <w:lsdException w:name="Light Shading Accent 2" w:semiHidden="0" w:uiPriority="60" w:unhideWhenUsed="0"/>
+    <w:lsdException w:name="Light List Accent 2" w:semiHidden="0" w:uiPriority="61" w:unhideWhenUsed="0"/>
+    <w:lsdException w:name="Light Grid Accent 2" w:semiHidden="0" w:uiPriority="62" w:unhideWhenUsed="0"/>
+    <w:lsdException w:name="Medium Shading 1 Accent 2" w:semiHidden="0" w:uiPriority="63" w:unhideWhenUsed="0"/>
+    <w:lsdException w:name="Medium Shading 2 Accent 2" w:semiHidden="0" w:uiPriority="64" w:unhideWhenUsed="0"/>
+    <w:lsdException w:name="Medium List 1 Accent 2" w:semiHidden="0" w:uiPriority="65" w:unhideWhenUsed="0"/>
+    <w:lsdException w:name="Medium List 2 Accent 2" w:semiHidden="0" w:uiPriority="66" w:unhideWhenUsed="0"/>
+    <w:lsdException w:name="Medium Grid 1 Accent 2" w:semiHidden="0" w:uiPriority="67" w:unhideWhenUsed="0"/>
+    <w:lsdException w:name="Medium Grid 2 Accent 2" w:semiHidden="0" w:uiPriority="68" w:unhideWhenUsed="0"/>
+    <w:lsdException w:name="Medium Grid 3 Accent 2" w:semiHidden="0" w:uiPriority="69" w:unhideWhenUsed="0"/>
+    <w:lsdException w:name="Dark List Accent 2" w:semiHidden="0" w:uiPriority="70" w:unhideWhenUsed="0"/>
+    <w:lsdException w:name="Colorful Shading Accent 2" w:semiHidden="0" w:uiPriority="71" w:unhideWhenUsed="0"/>
+    <w:lsdException w:name="Colorful List Accent 2" w:semiHidden="0" w:uiPriority="72" w:unhideWhenUsed="0"/>
+    <w:lsdException w:name="Colorful Grid Accent 2" w:semiHidden="0" w:uiPriority="73" w:unhideWhenUsed="0"/>
+    <w:lsdException w:name="Light Shading Accent 3" w:semiHidden="0" w:uiPriority="60" w:unhideWhenUsed="0"/>
+    <w:lsdException w:name="Light List Accent 3" w:semiHidden="0" w:uiPriority="61" w:unhideWhenUsed="0"/>
+    <w:lsdException w:name="Light Grid Accent 3" w:semiHidden="0" w:uiPriority="62" w:unhideWhenUsed="0"/>
+    <w:lsdException w:name="Medium Shading 1 Accent 3" w:semiHidden="0" w:uiPriority="63" w:unhideWhenUsed="0"/>
+    <w:lsdException w:name="Medium Shading 2 Accent 3" w:semiHidden="0" w:uiPriority="64" w:unhideWhenUsed="0"/>
+    <w:lsdException w:name="Medium List 1 Accent 3" w:semiHidden="0" w:uiPriority="65" w:unhideWhenUsed="0"/>
+    <w:lsdException w:name="Medium List 2 Accent 3" w:semiHidden="0" w:uiPriority="66" w:unhideWhenUsed="0"/>
+    <w:lsdException w:name="Medium Grid 1 Accent 3" w:semiHidden="0" w:uiPriority="67" w:unhideWhenUsed="0"/>
+    <w:lsdException w:name="Medium Grid 2 Accent 3" w:semiHidden="0" w:uiPriority="68" w:unhideWhenUsed="0"/>
+    <w:lsdException w:name="Medium Grid 3 Accent 3" w:semiHidden="0" w:uiPriority="69" w:unhideWhenUsed="0"/>
+    <w:lsdException w:name="Dark List Accent 3" w:semiHidden="0" w:uiPriority="70" w:unhideWhenUsed="0"/>
+    <w:lsdException w:name="Colorful Shading Accent 3" w:semiHidden="0" w:uiPriority="71" w:unhideWhenUsed="0"/>
+    <w:lsdException w:name="Colorful List Accent 3" w:semiHidden="0" w:uiPriority="72" w:unhideWhenUsed="0"/>
+    <w:lsdException w:name="Colorful Grid Accent 3" w:semiHidden="0" w:uiPriority="73" w:unhideWhenUsed="0"/>
+    <w:lsdException w:name="Light Shading Accent 4" w:semiHidden="0" w:uiPriority="60" w:unhideWhenUsed="0"/>
+    <w:lsdException w:name="Light List Accent 4" w:semiHidden="0" w:uiPriority="61" w:unhideWhenUsed="0"/>
+    <w:lsdException w:name="Light Grid Accent 4" w:semiHidden="0" w:uiPriority="62" w:unhideWhenUsed="0"/>
+    <w:lsdException w:name="Medium Shading 1 Accent 4" w:semiHidden="0" w:uiPriority="63" w:unhideWhenUsed="0"/>
+    <w:lsdException w:name="Medium Shading 2 Accent 4" w:semiHidden="0" w:uiPriority="64" w:unhideWhenUsed="0"/>
+    <w:lsdException w:name="Medium List 1 Accent 4" w:semiHidden="0" w:uiPriority="65" w:unhideWhenUsed="0"/>
+    <w:lsdException w:name="Medium List 2 Accent 4" w:semiHidden="0" w:uiPriority="66" w:unhideWhenUsed="0"/>
+    <w:lsdException w:name="Medium Grid 1 Accent 4" w:semiHidden="0" w:uiPriority="67" w:unhideWhenUsed="0"/>
+    <w:lsdException w:name="Medium Grid 2 Accent 4" w:semiHidden="0" w:uiPriority="68" w:unhideWhenUsed="0"/>
+    <w:lsdException w:name="Medium Grid 3 Accent 4" w:semiHidden="0" w:uiPriority="69" w:unhideWhenUsed="0"/>
+    <w:lsdException w:name="Dark List Accent 4" w:semiHidden="0" w:uiPriority="70" w:unhideWhenUsed="0"/>
+    <w:lsdException w:name="Colorful Shading Accent 4" w:semiHidden="0" w:uiPriority="71" w:unhideWhenUsed="0"/>
+    <w:lsdException w:name="Colorful List Accent 4" w:semiHidden="0" w:uiPriority="72" w:unhideWhenUsed="0"/>
+    <w:lsdException w:name="Colorful Grid Accent 4" w:semiHidden="0" w:uiPriority="73" w:unhideWhenUsed="0"/>
+    <w:lsdException w:name="Light Shading Accent 5" w:semiHidden="0" w:uiPriority="60" w:unhideWhenUsed="0"/>
+    <w:lsdException w:name="Light List Accent 5" w:semiHidden="0" w:uiPriority="61" w:unhideWhenUsed="0"/>
+    <w:lsdException w:name="Light Grid Accent 5" w:semiHidden="0" w:uiPriority="62" w:unhideWhenUsed="0"/>
+    <w:lsdException w:name="Medium Shading 1 Accent 5" w:semiHidden="0" w:uiPriority="63" w:unhideWhenUsed="0"/>
+    <w:lsdException w:name="Medium Shading 2 Accent 5" w:semiHidden="0" w:uiPriority="64" w:unhideWhenUsed="0"/>
+    <w:lsdException w:name="Medium List 1 Accent 5" w:semiHidden="0" w:uiPriority="65" w:unhideWhenUsed="0"/>
+    <w:lsdException w:name="Medium List 2 Accent 5" w:semiHidden="0" w:uiPriority="66" w:unhideWhenUsed="0"/>
+    <w:lsdException w:name="Medium Grid 1 Accent 5" w:semiHidden="0" w:uiPriority="67" w:unhideWhenUsed="0"/>
+    <w:lsdException w:name="Medium Grid 2 Accent 5" w:semiHidden="0" w:uiPriority="68" w:unhideWhenUsed="0"/>
+    <w:lsdException w:name="Medium Grid 3 Accent 5" w:semiHidden="0" w:uiPriority="69" w:unhideWhenUsed="0"/>
+    <w:lsdException w:name="Dark List Accent 5" w:semiHidden="0" w:uiPriority="70" w:unhideWhenUsed="0"/>
+    <w:lsdException w:name="Colorful Shading Accent 5" w:semiHidden="0" w:uiPriority="71" w:unhideWhenUsed="0"/>
+    <w:lsdException w:name="Colorful List Accent 5" w:semiHidden="0" w:uiPriority="72" w:unhideWhenUsed="0"/>
+    <w:lsdException w:name="Colorful Grid Accent 5" w:semiHidden="0" w:uiPriority="73" w:unhideWhenUsed="0"/>
+    <w:lsdException w:name="Light Shading Accent 6" w:semiHidden="0" w:uiPriority="60" w:unhideWhenUsed="0"/>
+    <w:lsdException w:name="Light List Accent 6" w:semiHidden="0" w:uiPriority="61" w:unhideWhenUsed="0"/>
+    <w:lsdException w:name="Light Grid Accent 6" w:semiHidden="0" w:uiPriority="62" w:unhideWhenUsed="0"/>
+    <w:lsdException w:name="Medium Shading 1 Accent 6" w:semiHidden="0" w:uiPriority="63" w:unhideWhenUsed="0"/>
+    <w:lsdException w:name="Medium Shading 2 Accent 6" w:semiHidden="0" w:uiPriority="64" w:unhideWhenUsed="0"/>
+    <w:lsdException w:name="Medium List 1 Accent 6" w:semiHidden="0" w:uiPriority="65" w:unhideWhenUsed="0"/>
+    <w:lsdException w:name="Medium List 2 Accent 6" w:semiHidden="0" w:uiPriority="66" w:unhideWhenUsed="0"/>
+    <w:lsdException w:name="Medium Grid 1 Accent 6" w:semiHidden="0" w:uiPriority="67" w:unhideWhenUsed="0"/>
+    <w:lsdException w:name="Medium Grid 2 Accent 6" w:semiHidden="0" w:uiPriority="68" w:unhideWhenUsed="0"/>
+    <w:lsdException w:name="Medium Grid 3 Accent 6" w:semiHidden="0" w:uiPriority="69" w:unhideWhenUsed="0"/>
+    <w:lsdException w:name="Dark List Accent 6" w:semiHidden="0" w:uiPriority="70" w:unhideWhenUsed="0"/>
+    <w:lsdException w:name="Colorful Shading Accent 6" w:semiHidden="0" w:uiPriority="71" w:unhideWhenUsed="0"/>
+    <w:lsdException w:name="Colorful List Accent 6" w:semiHidden="0" w:uiPriority="72" w:unhideWhenUsed="0"/>
+    <w:lsdException w:name="Colorful Grid Accent 6" w:semiHidden="0" w:uiPriority="73" w:unhideWhenUsed="0"/>
+    <w:lsdException w:name="Subtle Emphasis" w:semiHidden="0" w:uiPriority="19" w:unhideWhenUsed="0" w:qFormat="1"/>
+    <w:lsdException w:name="Intense Emphasis" w:semiHidden="0" w:uiPriority="21" w:unhideWhenUsed="0" w:qFormat="1"/>
+    <w:lsdException w:name="Subtle Reference" w:semiHidden="0" w:uiPriority="31" w:unhideWhenUsed="0" w:qFormat="1"/>
+    <w:lsdException w:name="Intense Reference" w:semiHidden="0" w:uiPriority="32" w:unhideWhenUsed="0" w:qFormat="1"/>
+    <w:lsdException w:name="Book Title" w:semiHidden="0" w:uiPriority="33" w:unhideWhenUsed="0" w:qFormat="1"/>
+    <w:lsdException w:name="Bibliography" w:uiPriority="37"/>
+    <w:lsdException w:name="TOC Heading" w:uiPriority="39" w:qFormat="1"/>
+  </w:latentStyles>
+  <w:style w:type="paragraph" w:default="1" w:styleId="Normal">
+    <w:name w:val="Normal"/>
+    <w:qFormat/>
+  </w:style>
+  <w:style w:type="paragraph" w:styleId="Heading1">
+    <w:name w:val="heading 1"/>
+    <w:basedOn w:val="Normal"/>
+    <w:next w:val="Normal"/>
+    <w:link w:val="Heading1Char"/>
+    <w:uiPriority w:val="9"/>
+    <w:qFormat/>
+    <w:rsid w:val="00BE6259"/>
+    <w:pPr>
+      <w:keepNext/>
+      <w:keepLines/>
+      <w:spacing w:before="240" w:after="0"/>
+      <w:outlineLvl w:val="0"/>
+    </w:pPr>
+    <w:rPr>
+      <w:rFonts w:asciiTheme="majorHAnsi" w:eastAsiaTheme="majorEastAsia" w:hAnsiTheme="majorHAnsi" w:cstheme="majorBidi"/>
+      <w:color w:val="2E74B5" w:themeColor="accent1" w:themeShade="BF"/>
+      <w:sz w:val="32"/>
+      <w:szCs w:val="32"/>
+    </w:rPr>
+  </w:style>
+  <w:style w:type="paragraph" w:styleId="Heading2">
+    <w:name w:val="heading 2"/>
+    <w:basedOn w:val="Normal"/>
+    <w:next w:val="Normal"/>
+    <w:link w:val="Heading2Char"/>
+    <w:unhideWhenUsed/>
+    <w:qFormat/>
+    <w:rsid w:val="00EF3935"/>
+    <w:pPr>
+      <w:keepNext/>
+      <w:keepLines/>
+      <w:spacing w:before="40" w:after="0" w:line="240" w:lineRule="auto"/>
+      <w:outlineLvl w:val="1"/>
+    </w:pPr>
+    <w:rPr>
+      <w:rFonts w:eastAsiaTheme="majorEastAsia" w:cstheme="majorBidi"/>
+      <w:b/>
+      <w:sz w:val="26"/>
+      <w:szCs w:val="26"/>
+      <w:u w:val="single"/>
+      <w:lang w:val="nl-NL" w:eastAsia="nl-NL"/>
+    </w:rPr>
+  </w:style>
+  <w:style w:type="character" w:default="1" w:styleId="DefaultParagraphFont">
+    <w:name w:val="Default Paragraph Font"/>
+    <w:uiPriority w:val="1"/>
+    <w:semiHidden/>
+    <w:unhideWhenUsed/>
+  </w:style>
+  <w:style w:type="table" w:default="1" w:styleId="TableNormal">
+    <w:name w:val="Normal Table"/>
+    <w:uiPriority w:val="99"/>
+    <w:semiHidden/>
+    <w:unhideWhenUsed/>
+    <w:tblPr>
+      <w:tblInd w:w="0" w:type="dxa"/>
+      <w:tblCellMar>
+        <w:top w:w="0" w:type="dxa"/>
+        <w:left w:w="108" w:type="dxa"/>
+        <w:bottom w:w="0" w:type="dxa"/>
+        <w:right w:w="108" w:type="dxa"/>
+      </w:tblCellMar>
+    </w:tblPr>
+  </w:style>
+  <w:style w:type="numbering" w:default="1" w:styleId="NoList">
+    <w:name w:val="No List"/>
+    <w:uiPriority w:val="99"/>
+    <w:semiHidden/>
+    <w:unhideWhenUsed/>
+  </w:style>
+  <w:style w:type="character" w:customStyle="1" w:styleId="Heading2Char">
+    <w:name w:val="Heading 2 Char"/>
+    <w:basedOn w:val="DefaultParagraphFont"/>
+    <w:link w:val="Heading2"/>
+    <w:rsid w:val="00EF3935"/>
+    <w:rPr>
+      <w:rFonts w:eastAsiaTheme="majorEastAsia" w:cstheme="majorBidi"/>
+      <w:b/>
+      <w:sz w:val="26"/>
+      <w:szCs w:val="26"/>
+      <w:u w:val="single"/>
+      <w:lang w:val="nl-NL" w:eastAsia="nl-NL"/>
+    </w:rPr>
+  </w:style>
+  <w:style w:type="paragraph" w:styleId="TOC1">
+    <w:name w:val="toc 1"/>
+    <w:basedOn w:val="Normal"/>
+    <w:next w:val="Normal"/>
+    <w:autoRedefine/>
+    <w:uiPriority w:val="39"/>
+    <w:qFormat/>
+    <w:rsid w:val="003E56D8"/>
+    <w:pPr>
+      <w:spacing w:after="100" w:line="240" w:lineRule="auto"/>
+    </w:pPr>
+    <w:rPr>
+      <w:rFonts w:eastAsia="Times New Roman" w:cs="Times New Roman"/>
+      <w:szCs w:val="24"/>
+      <w:lang w:val="nl-NL" w:eastAsia="nl-NL"/>
+    </w:rPr>
+  </w:style>
+  <w:style w:type="paragraph" w:styleId="NormalWeb">
+    <w:name w:val="Normal (Web)"/>
+    <w:basedOn w:val="Normal"/>
+    <w:uiPriority w:val="99"/>
+    <w:semiHidden/>
+    <w:unhideWhenUsed/>
+    <w:rsid w:val="00BE6259"/>
+    <w:pPr>
+      <w:spacing w:before="100" w:beforeAutospacing="1" w:after="100" w:afterAutospacing="1" w:line="240" w:lineRule="auto"/>
+    </w:pPr>
+    <w:rPr>
+      <w:rFonts w:ascii="Times New Roman" w:eastAsiaTheme="minorEastAsia" w:hAnsi="Times New Roman" w:cs="Times New Roman"/>
+      <w:sz w:val="24"/>
+      <w:szCs w:val="24"/>
+      <w:lang w:eastAsia="nl-BE"/>
+    </w:rPr>
+  </w:style>
+  <w:style w:type="character" w:customStyle="1" w:styleId="Heading1Char">
+    <w:name w:val="Heading 1 Char"/>
+    <w:basedOn w:val="DefaultParagraphFont"/>
+    <w:link w:val="Heading1"/>
+    <w:uiPriority w:val="9"/>
+    <w:rsid w:val="00BE6259"/>
+    <w:rPr>
+      <w:rFonts w:asciiTheme="majorHAnsi" w:eastAsiaTheme="majorEastAsia" w:hAnsiTheme="majorHAnsi" w:cstheme="majorBidi"/>
+      <w:color w:val="2E74B5" w:themeColor="accent1" w:themeShade="BF"/>
+      <w:sz w:val="32"/>
+      <w:szCs w:val="32"/>
+    </w:rPr>
+  </w:style>
+  <w:style w:type="paragraph" w:customStyle="1" w:styleId="Basisalinea">
+    <w:name w:val="[Basisalinea]"/>
+    <w:basedOn w:val="Normal"/>
+    <w:uiPriority w:val="99"/>
+    <w:rsid w:val="00BE6259"/>
+    <w:pPr>
+      <w:widowControl w:val="0"/>
+      <w:autoSpaceDE w:val="0"/>
+      <w:autoSpaceDN w:val="0"/>
+      <w:adjustRightInd w:val="0"/>
+      <w:spacing w:after="0" w:line="288" w:lineRule="auto"/>
+      <w:textAlignment w:val="center"/>
+    </w:pPr>
+    <w:rPr>
+      <w:rFonts w:ascii="Times-Roman" w:eastAsia="MS Minngs" w:hAnsi="Times-Roman" w:cs="Times-Roman"/>
+      <w:color w:val="000000"/>
+      <w:lang w:val="nl-NL" w:eastAsia="ja-JP"/>
+    </w:rPr>
+  </w:style>
+  <w:style w:type="paragraph" w:styleId="Header">
+    <w:name w:val="header"/>
+    <w:basedOn w:val="Normal"/>
+    <w:link w:val="HeaderChar"/>
+    <w:uiPriority w:val="99"/>
+    <w:unhideWhenUsed/>
+    <w:rsid w:val="00BE6259"/>
+    <w:pPr>
+      <w:tabs>
+        <w:tab w:val="center" w:pos="4536"/>
+        <w:tab w:val="right" w:pos="9072"/>
+      </w:tabs>
+      <w:spacing w:after="0" w:line="240" w:lineRule="auto"/>
+    </w:pPr>
+  </w:style>
+  <w:style w:type="character" w:customStyle="1" w:styleId="HeaderChar">
+    <w:name w:val="Header Char"/>
+    <w:basedOn w:val="DefaultParagraphFont"/>
+    <w:link w:val="Header"/>
+    <w:uiPriority w:val="99"/>
+    <w:rsid w:val="00BE6259"/>
+  </w:style>
+  <w:style w:type="paragraph" w:styleId="Footer">
+    <w:name w:val="footer"/>
+    <w:basedOn w:val="Normal"/>
+    <w:link w:val="FooterChar"/>
+    <w:uiPriority w:val="99"/>
+    <w:unhideWhenUsed/>
+    <w:rsid w:val="00BE6259"/>
+    <w:pPr>
+      <w:tabs>
+        <w:tab w:val="center" w:pos="4536"/>
+        <w:tab w:val="right" w:pos="9072"/>
+      </w:tabs>
+      <w:spacing w:after="0" w:line="240" w:lineRule="auto"/>
+    </w:pPr>
+  </w:style>
+  <w:style w:type="character" w:customStyle="1" w:styleId="FooterChar">
+    <w:name w:val="Footer Char"/>
+    <w:basedOn w:val="DefaultParagraphFont"/>
+    <w:link w:val="Footer"/>
+    <w:uiPriority w:val="99"/>
+    <w:rsid w:val="00BE6259"/>
+  </w:style>
+  <w:style w:type="paragraph" w:styleId="BalloonText">
+    <w:name w:val="Balloon Text"/>
+    <w:basedOn w:val="Normal"/>
+    <w:link w:val="BalloonTextChar"/>
+    <w:uiPriority w:val="99"/>
+    <w:semiHidden/>
+    <w:unhideWhenUsed/>
+    <w:rsid w:val="008E0A73"/>
+    <w:pPr>
+      <w:spacing w:after="0" w:line="240" w:lineRule="auto"/>
+    </w:pPr>
+    <w:rPr>
+      <w:rFonts w:ascii="Segoe UI" w:hAnsi="Segoe UI" w:cs="Segoe UI"/>
+      <w:sz w:val="18"/>
+      <w:szCs w:val="18"/>
+    </w:rPr>
+  </w:style>
+  <w:style w:type="character" w:customStyle="1" w:styleId="BalloonTextChar">
+    <w:name w:val="Balloon Text Char"/>
+    <w:basedOn w:val="DefaultParagraphFont"/>
+    <w:link w:val="BalloonText"/>
     <w:uiPriority w:val="99"/>
     <w:semiHidden/>
     <w:rsid w:val="008E0A73"/>
@@ -1378,7 +1545,7 @@
     </a:clrScheme>
     <a:fontScheme name="Kantoor">
       <a:majorFont>
-        <a:latin typeface="Calibri Light" panose="020F0302020204030204"/>
+        <a:latin typeface="Calibri Light"/>
         <a:ea typeface=""/>
         <a:cs typeface=""/>
         <a:font script="Jpan" typeface="ＭＳ ゴシック"/>
@@ -1413,7 +1580,7 @@
         <a:font script="Geor" typeface="Sylfaen"/>
       </a:majorFont>
       <a:minorFont>
-        <a:latin typeface="Calibri" panose="020F0502020204030204"/>
+        <a:latin typeface="Calibri"/>
         <a:ea typeface=""/>
         <a:cs typeface=""/>
         <a:font script="Jpan" typeface="ＭＳ 明朝"/>
@@ -1590,7 +1757,7 @@
   <a:extraClrSchemeLst/>
   <a:extLst>
     <a:ext uri="{05A4C25C-085E-4340-85A3-A5531E510DB2}">
-      <thm15:themeFamily xmlns:thm15="http://schemas.microsoft.com/office/thememl/2012/main" name="Office Theme" id="{62F939B6-93AF-4DB8-9C6B-D6C7DFDC589F}" vid="{4A3C46E8-61CC-4603-A589-7422A47A8E4A}"/>
+      <thm15:themeFamily xmlns:thm15="http://schemas.microsoft.com/office/thememl/2012/main" xmlns="" name="Office Theme" id="{62F939B6-93AF-4DB8-9C6B-D6C7DFDC589F}" vid="{4A3C46E8-61CC-4603-A589-7422A47A8E4A}"/>
     </a:ext>
   </a:extLst>
 </a:theme>
@@ -1601,7 +1768,7 @@
 </file>
 
 <file path=customXml/itemProps1.xml><?xml version="1.0" encoding="utf-8"?>
-<ds:datastoreItem xmlns:ds="http://schemas.openxmlformats.org/officeDocument/2006/customXml" ds:itemID="{F0D2D683-FDD0-4BF7-BF8B-0AF18545921B}">
+<ds:datastoreItem xmlns:ds="http://schemas.openxmlformats.org/officeDocument/2006/customXml" ds:itemID="{931338A3-E0A0-9C49-9144-8320F7EDC376}">
   <ds:schemaRefs>
     <ds:schemaRef ds:uri="http://schemas.openxmlformats.org/officeDocument/2006/bibliography"/>
   </ds:schemaRefs>

</xml_diff>